<commit_message>
1.3 Hardware requirement section added
</commit_message>
<xml_diff>
--- a/book.docx
+++ b/book.docx
@@ -29,10 +29,12 @@
           <w:szCs w:val="44"/>
           <w:lang w:bidi="bn-BD"/>
         </w:rPr>
-        <w:t>A beginner guide for “</w:t>
-      </w:r>
-      <w:proofErr w:type="spellStart"/>
-      <w:r>
+        <w:t>A beginner guide for “TeLiSc OS”</w:t>
+      </w:r>
+    </w:p>
+    <w:p>
+      <w:pPr>
+        <w:jc w:val="center"/>
         <w:rPr>
           <w:rFonts w:cs="Nirmala UI"/>
           <w:b/>
@@ -44,39 +46,26 @@
           <w:szCs w:val="44"/>
           <w:lang w:bidi="bn-BD"/>
         </w:rPr>
-        <w:t>TeLiSc</w:t>
-      </w:r>
-      <w:proofErr w:type="spellEnd"/>
-      <w:r>
-        <w:rPr>
-          <w:rFonts w:cs="Nirmala UI"/>
-          <w:b/>
-          <w:bCs/>
-          <w:i/>
-          <w:iCs/>
-          <w:color w:val="7030A0"/>
-          <w:sz w:val="44"/>
-          <w:szCs w:val="44"/>
-          <w:lang w:bidi="bn-BD"/>
-        </w:rPr>
-        <w:t xml:space="preserve"> OS”</w:t>
-      </w:r>
+      </w:pPr>
     </w:p>
     <w:p>
       <w:pPr>
-        <w:jc w:val="center"/>
-        <w:rPr>
-          <w:rFonts w:cs="Nirmala UI"/>
-          <w:b/>
-          <w:bCs/>
-          <w:i/>
-          <w:iCs/>
-          <w:color w:val="7030A0"/>
-          <w:sz w:val="44"/>
-          <w:szCs w:val="44"/>
-          <w:lang w:bidi="bn-BD"/>
-        </w:rPr>
-      </w:pPr>
+        <w:rPr>
+          <w:rFonts w:cs="Nirmala UI"/>
+          <w:sz w:val="24"/>
+          <w:szCs w:val="24"/>
+          <w:lang w:bidi="bn-BD"/>
+        </w:rPr>
+      </w:pPr>
+      <w:r>
+        <w:rPr>
+          <w:rFonts w:cs="Nirmala UI"/>
+          <w:sz w:val="24"/>
+          <w:szCs w:val="24"/>
+          <w:lang w:bidi="bn-BD"/>
+        </w:rPr>
+        <w:t xml:space="preserve">1.1 </w:t>
+      </w:r>
     </w:p>
     <w:p>
       <w:pPr>
@@ -94,7 +83,7 @@
           <w:szCs w:val="24"/>
           <w:lang w:bidi="bn-BD"/>
         </w:rPr>
-        <w:t xml:space="preserve">1.1 </w:t>
+        <w:t>What is TeLiSc OS?</w:t>
       </w:r>
     </w:p>
     <w:p>
@@ -113,27 +102,61 @@
           <w:szCs w:val="24"/>
           <w:lang w:bidi="bn-BD"/>
         </w:rPr>
-        <w:t xml:space="preserve">What is </w:t>
-      </w:r>
-      <w:proofErr w:type="spellStart"/>
-      <w:r>
-        <w:rPr>
-          <w:rFonts w:cs="Nirmala UI"/>
-          <w:sz w:val="24"/>
-          <w:szCs w:val="24"/>
-          <w:lang w:bidi="bn-BD"/>
-        </w:rPr>
-        <w:t>TeLiSc</w:t>
-      </w:r>
-      <w:proofErr w:type="spellEnd"/>
-      <w:r>
-        <w:rPr>
-          <w:rFonts w:cs="Nirmala UI"/>
-          <w:sz w:val="24"/>
-          <w:szCs w:val="24"/>
-          <w:lang w:bidi="bn-BD"/>
-        </w:rPr>
-        <w:t xml:space="preserve"> OS?</w:t>
+        <w:t xml:space="preserve">Telisc is a free Arch Linux based </w:t>
+      </w:r>
+      <w:r>
+        <w:rPr>
+          <w:rFonts w:cs="Nirmala UI"/>
+          <w:sz w:val="24"/>
+          <w:szCs w:val="24"/>
+          <w:lang w:bidi="bn-BD"/>
+        </w:rPr>
+        <w:t>distribution</w:t>
+      </w:r>
+      <w:r>
+        <w:rPr>
+          <w:rFonts w:cs="Nirmala UI"/>
+          <w:sz w:val="24"/>
+          <w:szCs w:val="24"/>
+          <w:lang w:bidi="bn-BD"/>
+        </w:rPr>
+        <w:t xml:space="preserve"> for scientific </w:t>
+      </w:r>
+      <w:r>
+        <w:rPr>
+          <w:rFonts w:cs="Nirmala UI"/>
+          <w:sz w:val="24"/>
+          <w:szCs w:val="24"/>
+          <w:lang w:bidi="bn-BD"/>
+        </w:rPr>
+        <w:t>purpose</w:t>
+      </w:r>
+      <w:r>
+        <w:rPr>
+          <w:rFonts w:cs="Nirmala UI"/>
+          <w:sz w:val="24"/>
+          <w:szCs w:val="24"/>
+          <w:lang w:bidi="bn-BD"/>
+        </w:rPr>
+        <w:t xml:space="preserve">. TeLiSc stands for Terminal based </w:t>
+      </w:r>
+      <w:r>
+        <w:rPr>
+          <w:rFonts w:cs="Nirmala UI"/>
+          <w:sz w:val="24"/>
+          <w:szCs w:val="24"/>
+          <w:lang w:bidi="bn-BD"/>
+        </w:rPr>
+        <w:t>Light-weight and Scientific</w:t>
+      </w:r>
+      <w:r>
+        <w:rPr>
+          <w:rFonts w:cs="Nirmala UI"/>
+          <w:sz w:val="24"/>
+          <w:szCs w:val="24"/>
+          <w:lang w:bidi="bn-BD"/>
+        </w:rPr>
+        <w:t>.</w:t>
       </w:r>
     </w:p>
     <w:p>
@@ -145,99 +168,104 @@
           <w:lang w:bidi="bn-BD"/>
         </w:rPr>
       </w:pPr>
-      <w:proofErr w:type="spellStart"/>
-      <w:r>
-        <w:rPr>
-          <w:rFonts w:cs="Nirmala UI"/>
-          <w:sz w:val="24"/>
-          <w:szCs w:val="24"/>
-          <w:lang w:bidi="bn-BD"/>
-        </w:rPr>
-        <w:t>Telisc</w:t>
-      </w:r>
-      <w:proofErr w:type="spellEnd"/>
-      <w:r>
-        <w:rPr>
-          <w:rFonts w:cs="Nirmala UI"/>
-          <w:sz w:val="24"/>
-          <w:szCs w:val="24"/>
-          <w:lang w:bidi="bn-BD"/>
-        </w:rPr>
-        <w:t xml:space="preserve"> is a free Arch Linux based </w:t>
-      </w:r>
-      <w:r>
-        <w:rPr>
-          <w:rFonts w:cs="Nirmala UI"/>
-          <w:sz w:val="24"/>
-          <w:szCs w:val="24"/>
-          <w:lang w:bidi="bn-BD"/>
-        </w:rPr>
-        <w:t>distribution</w:t>
-      </w:r>
-      <w:r>
-        <w:rPr>
-          <w:rFonts w:cs="Nirmala UI"/>
-          <w:sz w:val="24"/>
-          <w:szCs w:val="24"/>
-          <w:lang w:bidi="bn-BD"/>
-        </w:rPr>
-        <w:t xml:space="preserve"> for scientific </w:t>
-      </w:r>
-      <w:r>
-        <w:rPr>
-          <w:rFonts w:cs="Nirmala UI"/>
-          <w:sz w:val="24"/>
-          <w:szCs w:val="24"/>
-          <w:lang w:bidi="bn-BD"/>
-        </w:rPr>
-        <w:t>purpose</w:t>
-      </w:r>
-      <w:r>
-        <w:rPr>
-          <w:rFonts w:cs="Nirmala UI"/>
-          <w:sz w:val="24"/>
-          <w:szCs w:val="24"/>
-          <w:lang w:bidi="bn-BD"/>
-        </w:rPr>
-        <w:t xml:space="preserve">. </w:t>
-      </w:r>
-      <w:proofErr w:type="spellStart"/>
-      <w:r>
-        <w:rPr>
-          <w:rFonts w:cs="Nirmala UI"/>
-          <w:sz w:val="24"/>
-          <w:szCs w:val="24"/>
-          <w:lang w:bidi="bn-BD"/>
-        </w:rPr>
-        <w:t>TeLiSc</w:t>
-      </w:r>
-      <w:proofErr w:type="spellEnd"/>
-      <w:r>
-        <w:rPr>
-          <w:rFonts w:cs="Nirmala UI"/>
-          <w:sz w:val="24"/>
-          <w:szCs w:val="24"/>
-          <w:lang w:bidi="bn-BD"/>
-        </w:rPr>
-        <w:t xml:space="preserve"> stands for Terminal based </w:t>
-      </w:r>
-      <w:r>
-        <w:rPr>
-          <w:rFonts w:cs="Nirmala UI"/>
-          <w:sz w:val="24"/>
-          <w:szCs w:val="24"/>
-          <w:lang w:bidi="bn-BD"/>
-        </w:rPr>
-        <w:t>Light-weight and Scientific</w:t>
-      </w:r>
-      <w:r>
-        <w:rPr>
-          <w:rFonts w:cs="Nirmala UI"/>
-          <w:sz w:val="24"/>
-          <w:szCs w:val="24"/>
-          <w:lang w:bidi="bn-BD"/>
-        </w:rPr>
-        <w:t>.</w:t>
+      <w:r>
+        <w:rPr>
+          <w:rFonts w:cs="Nirmala UI"/>
+          <w:sz w:val="24"/>
+          <w:szCs w:val="24"/>
+          <w:lang w:bidi="bn-BD"/>
+        </w:rPr>
+        <w:t>TeliSc is a versatile Operating system. It support</w:t>
+      </w:r>
+      <w:r>
+        <w:rPr>
+          <w:rFonts w:cs="Nirmala UI"/>
+          <w:sz w:val="24"/>
+          <w:szCs w:val="24"/>
+          <w:lang w:bidi="bn-BD"/>
+        </w:rPr>
+        <w:t>s</w:t>
+      </w:r>
+      <w:r>
+        <w:rPr>
+          <w:rFonts w:cs="Nirmala UI"/>
+          <w:sz w:val="24"/>
+          <w:szCs w:val="24"/>
+          <w:lang w:bidi="bn-BD"/>
+        </w:rPr>
+        <w:t xml:space="preserve"> a wide range of </w:t>
+      </w:r>
+      <w:r>
+        <w:rPr>
+          <w:rFonts w:cs="Nirmala UI"/>
+          <w:sz w:val="24"/>
+          <w:szCs w:val="24"/>
+          <w:lang w:bidi="bn-BD"/>
+        </w:rPr>
+        <w:t>packages</w:t>
+      </w:r>
+      <w:r>
+        <w:rPr>
+          <w:rFonts w:cs="Nirmala UI"/>
+          <w:sz w:val="24"/>
+          <w:szCs w:val="24"/>
+          <w:lang w:bidi="bn-BD"/>
+        </w:rPr>
+        <w:t xml:space="preserve"> such as</w:t>
+      </w:r>
+      <w:r>
+        <w:rPr>
+          <w:rFonts w:cs="Nirmala UI"/>
+          <w:sz w:val="24"/>
+          <w:szCs w:val="24"/>
+          <w:lang w:bidi="bn-BD"/>
+        </w:rPr>
+        <w:t xml:space="preserve"> GCC, Python 2/3,</w:t>
+      </w:r>
+      <w:r>
+        <w:rPr>
+          <w:rFonts w:cs="Nirmala UI"/>
+          <w:sz w:val="24"/>
+          <w:szCs w:val="24"/>
+          <w:lang w:bidi="bn-BD"/>
+        </w:rPr>
+        <w:t xml:space="preserve"> </w:t>
+      </w:r>
+      <w:r>
+        <w:rPr>
+          <w:rFonts w:cs="Nirmala UI"/>
+          <w:sz w:val="24"/>
+          <w:szCs w:val="24"/>
+          <w:lang w:bidi="bn-BD"/>
+        </w:rPr>
+        <w:t xml:space="preserve">yaourt, </w:t>
+      </w:r>
+      <w:r>
+        <w:rPr>
+          <w:rFonts w:cs="Nirmala UI"/>
+          <w:sz w:val="24"/>
+          <w:szCs w:val="24"/>
+          <w:lang w:bidi="bn-BD"/>
+        </w:rPr>
+        <w:t xml:space="preserve">shell, vim, </w:t>
+      </w:r>
+      <w:r>
+        <w:rPr>
+          <w:rFonts w:cs="Nirmala UI"/>
+          <w:sz w:val="24"/>
+          <w:szCs w:val="24"/>
+          <w:lang w:bidi="bn-BD"/>
+        </w:rPr>
+        <w:t xml:space="preserve">rofi. It is rolling-release operating system. Telisc is freely distributed by the terms of the GNU General Public License v3.0 </w:t>
+      </w:r>
+      <w:r>
+        <w:rPr>
+          <w:rFonts w:cs="Nirmala UI"/>
+          <w:sz w:val="24"/>
+          <w:szCs w:val="24"/>
+          <w:lang w:bidi="bn-BD"/>
+        </w:rPr>
+        <w:t xml:space="preserve">also known as GPL. What is GPL? We will discuss about GPL in section 1.2. </w:t>
       </w:r>
     </w:p>
     <w:p>
@@ -249,157 +277,77 @@
           <w:lang w:bidi="bn-BD"/>
         </w:rPr>
       </w:pPr>
-      <w:proofErr w:type="spellStart"/>
-      <w:r>
-        <w:rPr>
-          <w:rFonts w:cs="Nirmala UI"/>
-          <w:sz w:val="24"/>
-          <w:szCs w:val="24"/>
-          <w:lang w:bidi="bn-BD"/>
-        </w:rPr>
-        <w:t>TeliSc</w:t>
-      </w:r>
-      <w:proofErr w:type="spellEnd"/>
-      <w:r>
-        <w:rPr>
-          <w:rFonts w:cs="Nirmala UI"/>
-          <w:sz w:val="24"/>
-          <w:szCs w:val="24"/>
-          <w:lang w:bidi="bn-BD"/>
-        </w:rPr>
-        <w:t xml:space="preserve"> is a versatile Operating system. It support</w:t>
-      </w:r>
-      <w:r>
-        <w:rPr>
-          <w:rFonts w:cs="Nirmala UI"/>
-          <w:sz w:val="24"/>
-          <w:szCs w:val="24"/>
-          <w:lang w:bidi="bn-BD"/>
-        </w:rPr>
-        <w:t>s</w:t>
-      </w:r>
-      <w:r>
-        <w:rPr>
-          <w:rFonts w:cs="Nirmala UI"/>
-          <w:sz w:val="24"/>
-          <w:szCs w:val="24"/>
-          <w:lang w:bidi="bn-BD"/>
-        </w:rPr>
-        <w:t xml:space="preserve"> a wide range of </w:t>
-      </w:r>
-      <w:r>
-        <w:rPr>
-          <w:rFonts w:cs="Nirmala UI"/>
-          <w:sz w:val="24"/>
-          <w:szCs w:val="24"/>
-          <w:lang w:bidi="bn-BD"/>
-        </w:rPr>
-        <w:t>packages</w:t>
-      </w:r>
-      <w:r>
-        <w:rPr>
-          <w:rFonts w:cs="Nirmala UI"/>
-          <w:sz w:val="24"/>
-          <w:szCs w:val="24"/>
-          <w:lang w:bidi="bn-BD"/>
-        </w:rPr>
-        <w:t xml:space="preserve"> such as</w:t>
-      </w:r>
-      <w:r>
-        <w:rPr>
-          <w:rFonts w:cs="Nirmala UI"/>
-          <w:sz w:val="24"/>
-          <w:szCs w:val="24"/>
-          <w:lang w:bidi="bn-BD"/>
-        </w:rPr>
-        <w:t xml:space="preserve"> GCC, Python 2/3,</w:t>
-      </w:r>
-      <w:r>
-        <w:rPr>
-          <w:rFonts w:cs="Nirmala UI"/>
-          <w:sz w:val="24"/>
-          <w:szCs w:val="24"/>
-          <w:lang w:bidi="bn-BD"/>
-        </w:rPr>
-        <w:t xml:space="preserve"> </w:t>
-      </w:r>
-      <w:proofErr w:type="spellStart"/>
-      <w:r>
-        <w:rPr>
-          <w:rFonts w:cs="Nirmala UI"/>
-          <w:sz w:val="24"/>
-          <w:szCs w:val="24"/>
-          <w:lang w:bidi="bn-BD"/>
-        </w:rPr>
-        <w:t>yaourt</w:t>
-      </w:r>
-      <w:proofErr w:type="spellEnd"/>
-      <w:r>
-        <w:rPr>
-          <w:rFonts w:cs="Nirmala UI"/>
-          <w:sz w:val="24"/>
-          <w:szCs w:val="24"/>
-          <w:lang w:bidi="bn-BD"/>
-        </w:rPr>
-        <w:t xml:space="preserve">, </w:t>
-      </w:r>
-      <w:r>
-        <w:rPr>
-          <w:rFonts w:cs="Nirmala UI"/>
-          <w:sz w:val="24"/>
-          <w:szCs w:val="24"/>
-          <w:lang w:bidi="bn-BD"/>
-        </w:rPr>
-        <w:t xml:space="preserve">shell, vim, </w:t>
-      </w:r>
-      <w:proofErr w:type="spellStart"/>
-      <w:r>
-        <w:rPr>
-          <w:rFonts w:cs="Nirmala UI"/>
-          <w:sz w:val="24"/>
-          <w:szCs w:val="24"/>
-          <w:lang w:bidi="bn-BD"/>
-        </w:rPr>
-        <w:t>rofi</w:t>
-      </w:r>
-      <w:proofErr w:type="spellEnd"/>
-      <w:r>
-        <w:rPr>
-          <w:rFonts w:cs="Nirmala UI"/>
-          <w:sz w:val="24"/>
-          <w:szCs w:val="24"/>
-          <w:lang w:bidi="bn-BD"/>
-        </w:rPr>
-        <w:t xml:space="preserve">. It is rolling-release operating system. </w:t>
-      </w:r>
-      <w:proofErr w:type="spellStart"/>
-      <w:r>
-        <w:rPr>
-          <w:rFonts w:cs="Nirmala UI"/>
-          <w:sz w:val="24"/>
-          <w:szCs w:val="24"/>
-          <w:lang w:bidi="bn-BD"/>
-        </w:rPr>
-        <w:t>Telisc</w:t>
-      </w:r>
-      <w:proofErr w:type="spellEnd"/>
-      <w:r>
-        <w:rPr>
-          <w:rFonts w:cs="Nirmala UI"/>
-          <w:sz w:val="24"/>
-          <w:szCs w:val="24"/>
-          <w:lang w:bidi="bn-BD"/>
-        </w:rPr>
-        <w:t xml:space="preserve"> is freely distributed by the terms of the GNU General Public License v3.0 </w:t>
-      </w:r>
-      <w:r>
-        <w:rPr>
-          <w:rFonts w:cs="Nirmala UI"/>
-          <w:sz w:val="24"/>
-          <w:szCs w:val="24"/>
-          <w:lang w:bidi="bn-BD"/>
-        </w:rPr>
-        <w:t xml:space="preserve">also known as GPL. What is GPL? We will discuss about GPL in section 1.2. </w:t>
+      <w:r>
+        <w:rPr>
+          <w:rFonts w:cs="Nirmala UI"/>
+          <w:sz w:val="24"/>
+          <w:szCs w:val="24"/>
+          <w:lang w:bidi="bn-BD"/>
+        </w:rPr>
+        <w:t>New users of Telisc or Linux may be a bit intimidate by the apparent complexity of</w:t>
+      </w:r>
+      <w:r>
+        <w:rPr>
+          <w:rFonts w:cs="Nirmala UI"/>
+          <w:sz w:val="24"/>
+          <w:szCs w:val="24"/>
+          <w:lang w:bidi="bn-BD"/>
+        </w:rPr>
+        <w:t xml:space="preserve"> the default</w:t>
+      </w:r>
+      <w:r>
+        <w:rPr>
+          <w:rFonts w:cs="Nirmala UI"/>
+          <w:sz w:val="24"/>
+          <w:szCs w:val="24"/>
+          <w:lang w:bidi="bn-BD"/>
+        </w:rPr>
+        <w:t xml:space="preserve"> window manager i.e.</w:t>
+      </w:r>
+      <w:r>
+        <w:rPr>
+          <w:rFonts w:cs="Nirmala UI"/>
+          <w:sz w:val="24"/>
+          <w:szCs w:val="24"/>
+          <w:lang w:bidi="bn-BD"/>
+        </w:rPr>
+        <w:t xml:space="preserve"> i3</w:t>
+      </w:r>
+      <w:r>
+        <w:rPr>
+          <w:rFonts w:cs="Nirmala UI"/>
+          <w:sz w:val="24"/>
+          <w:szCs w:val="24"/>
+          <w:lang w:bidi="bn-BD"/>
+        </w:rPr>
+        <w:t xml:space="preserve"> window manager of TeLiSc OS</w:t>
+      </w:r>
+      <w:r>
+        <w:rPr>
+          <w:rFonts w:cs="Nirmala UI"/>
+          <w:sz w:val="24"/>
+          <w:szCs w:val="24"/>
+          <w:lang w:bidi="bn-BD"/>
+        </w:rPr>
+        <w:t>. But there is no need to worry this book will help telisc users for all levels of expert</w:t>
+      </w:r>
+      <w:r>
+        <w:rPr>
+          <w:rFonts w:cs="Nirmala UI"/>
+          <w:sz w:val="24"/>
+          <w:szCs w:val="24"/>
+          <w:lang w:bidi="bn-BD"/>
+        </w:rPr>
+        <w:t>ise ranging from novoice to expe</w:t>
+      </w:r>
+      <w:r>
+        <w:rPr>
+          <w:rFonts w:cs="Nirmala UI"/>
+          <w:sz w:val="24"/>
+          <w:szCs w:val="24"/>
+          <w:lang w:bidi="bn-BD"/>
+        </w:rPr>
+        <w:t>rt.</w:t>
       </w:r>
     </w:p>
     <w:p>
@@ -411,158 +359,6 @@
           <w:lang w:bidi="bn-BD"/>
         </w:rPr>
       </w:pPr>
-      <w:r>
-        <w:rPr>
-          <w:rFonts w:cs="Nirmala UI"/>
-          <w:sz w:val="24"/>
-          <w:szCs w:val="24"/>
-          <w:lang w:bidi="bn-BD"/>
-        </w:rPr>
-        <w:t xml:space="preserve">New users of </w:t>
-      </w:r>
-      <w:proofErr w:type="spellStart"/>
-      <w:r>
-        <w:rPr>
-          <w:rFonts w:cs="Nirmala UI"/>
-          <w:sz w:val="24"/>
-          <w:szCs w:val="24"/>
-          <w:lang w:bidi="bn-BD"/>
-        </w:rPr>
-        <w:t>Telisc</w:t>
-      </w:r>
-      <w:proofErr w:type="spellEnd"/>
-      <w:r>
-        <w:rPr>
-          <w:rFonts w:cs="Nirmala UI"/>
-          <w:sz w:val="24"/>
-          <w:szCs w:val="24"/>
-          <w:lang w:bidi="bn-BD"/>
-        </w:rPr>
-        <w:t xml:space="preserve"> or Linux may be a bit intimidate by the apparent complexity of</w:t>
-      </w:r>
-      <w:r>
-        <w:rPr>
-          <w:rFonts w:cs="Nirmala UI"/>
-          <w:sz w:val="24"/>
-          <w:szCs w:val="24"/>
-          <w:lang w:bidi="bn-BD"/>
-        </w:rPr>
-        <w:t xml:space="preserve"> the default</w:t>
-      </w:r>
-      <w:r>
-        <w:rPr>
-          <w:rFonts w:cs="Nirmala UI"/>
-          <w:sz w:val="24"/>
-          <w:szCs w:val="24"/>
-          <w:lang w:bidi="bn-BD"/>
-        </w:rPr>
-        <w:t xml:space="preserve"> window manager i.e.</w:t>
-      </w:r>
-      <w:r>
-        <w:rPr>
-          <w:rFonts w:cs="Nirmala UI"/>
-          <w:sz w:val="24"/>
-          <w:szCs w:val="24"/>
-          <w:lang w:bidi="bn-BD"/>
-        </w:rPr>
-        <w:t xml:space="preserve"> i3</w:t>
-      </w:r>
-      <w:r>
-        <w:rPr>
-          <w:rFonts w:cs="Nirmala UI"/>
-          <w:sz w:val="24"/>
-          <w:szCs w:val="24"/>
-          <w:lang w:bidi="bn-BD"/>
-        </w:rPr>
-        <w:t xml:space="preserve"> window manager of </w:t>
-      </w:r>
-      <w:proofErr w:type="spellStart"/>
-      <w:r>
-        <w:rPr>
-          <w:rFonts w:cs="Nirmala UI"/>
-          <w:sz w:val="24"/>
-          <w:szCs w:val="24"/>
-          <w:lang w:bidi="bn-BD"/>
-        </w:rPr>
-        <w:t>TeLiSc</w:t>
-      </w:r>
-      <w:proofErr w:type="spellEnd"/>
-      <w:r>
-        <w:rPr>
-          <w:rFonts w:cs="Nirmala UI"/>
-          <w:sz w:val="24"/>
-          <w:szCs w:val="24"/>
-          <w:lang w:bidi="bn-BD"/>
-        </w:rPr>
-        <w:t xml:space="preserve"> OS</w:t>
-      </w:r>
-      <w:r>
-        <w:rPr>
-          <w:rFonts w:cs="Nirmala UI"/>
-          <w:sz w:val="24"/>
-          <w:szCs w:val="24"/>
-          <w:lang w:bidi="bn-BD"/>
-        </w:rPr>
-        <w:t xml:space="preserve">. But there is no need to worry this book will help </w:t>
-      </w:r>
-      <w:proofErr w:type="spellStart"/>
-      <w:r>
-        <w:rPr>
-          <w:rFonts w:cs="Nirmala UI"/>
-          <w:sz w:val="24"/>
-          <w:szCs w:val="24"/>
-          <w:lang w:bidi="bn-BD"/>
-        </w:rPr>
-        <w:t>telisc</w:t>
-      </w:r>
-      <w:proofErr w:type="spellEnd"/>
-      <w:r>
-        <w:rPr>
-          <w:rFonts w:cs="Nirmala UI"/>
-          <w:sz w:val="24"/>
-          <w:szCs w:val="24"/>
-          <w:lang w:bidi="bn-BD"/>
-        </w:rPr>
-        <w:t xml:space="preserve"> users for all levels of expert</w:t>
-      </w:r>
-      <w:r>
-        <w:rPr>
-          <w:rFonts w:cs="Nirmala UI"/>
-          <w:sz w:val="24"/>
-          <w:szCs w:val="24"/>
-          <w:lang w:bidi="bn-BD"/>
-        </w:rPr>
-        <w:t xml:space="preserve">ise ranging from </w:t>
-      </w:r>
-      <w:proofErr w:type="spellStart"/>
-      <w:r>
-        <w:rPr>
-          <w:rFonts w:cs="Nirmala UI"/>
-          <w:sz w:val="24"/>
-          <w:szCs w:val="24"/>
-          <w:lang w:bidi="bn-BD"/>
-        </w:rPr>
-        <w:t>novoice</w:t>
-      </w:r>
-      <w:proofErr w:type="spellEnd"/>
-      <w:r>
-        <w:rPr>
-          <w:rFonts w:cs="Nirmala UI"/>
-          <w:sz w:val="24"/>
-          <w:szCs w:val="24"/>
-          <w:lang w:bidi="bn-BD"/>
-        </w:rPr>
-        <w:t xml:space="preserve"> to expe</w:t>
-      </w:r>
-      <w:r>
-        <w:rPr>
-          <w:rFonts w:cs="Nirmala UI"/>
-          <w:sz w:val="24"/>
-          <w:szCs w:val="24"/>
-          <w:lang w:bidi="bn-BD"/>
-        </w:rPr>
-        <w:t>rt.</w:t>
-      </w:r>
     </w:p>
     <w:p>
       <w:pPr>
@@ -573,6 +369,15 @@
           <w:lang w:bidi="bn-BD"/>
         </w:rPr>
       </w:pPr>
+      <w:r>
+        <w:rPr>
+          <w:rFonts w:cs="Nirmala UI"/>
+          <w:sz w:val="24"/>
+          <w:szCs w:val="24"/>
+          <w:lang w:bidi="bn-BD"/>
+        </w:rPr>
+        <w:t>1.2</w:t>
+      </w:r>
     </w:p>
     <w:p>
       <w:pPr>
@@ -590,7 +395,16 @@
           <w:szCs w:val="24"/>
           <w:lang w:bidi="bn-BD"/>
         </w:rPr>
-        <w:t>1.2</w:t>
+        <w:t>About TeLiSc’</w:t>
+      </w:r>
+      <w:r>
+        <w:rPr>
+          <w:rFonts w:cs="Nirmala UI"/>
+          <w:sz w:val="24"/>
+          <w:szCs w:val="24"/>
+          <w:lang w:bidi="bn-BD"/>
+        </w:rPr>
+        <w:t>s copyleft</w:t>
       </w:r>
     </w:p>
     <w:p>
@@ -599,69 +413,9 @@
           <w:rFonts w:cs="Nirmala UI"/>
           <w:sz w:val="24"/>
           <w:szCs w:val="24"/>
-          <w:lang w:bidi="bn-BD"/>
-        </w:rPr>
-      </w:pPr>
-      <w:r>
-        <w:rPr>
-          <w:rFonts w:cs="Nirmala UI"/>
-          <w:sz w:val="24"/>
-          <w:szCs w:val="24"/>
-          <w:lang w:bidi="bn-BD"/>
-        </w:rPr>
-        <w:t xml:space="preserve">About </w:t>
-      </w:r>
-      <w:proofErr w:type="spellStart"/>
-      <w:r>
-        <w:rPr>
-          <w:rFonts w:cs="Nirmala UI"/>
-          <w:sz w:val="24"/>
-          <w:szCs w:val="24"/>
-          <w:lang w:bidi="bn-BD"/>
-        </w:rPr>
-        <w:t>TeLiSc’</w:t>
-      </w:r>
-      <w:r>
-        <w:rPr>
-          <w:rFonts w:cs="Nirmala UI"/>
-          <w:sz w:val="24"/>
-          <w:szCs w:val="24"/>
-          <w:lang w:bidi="bn-BD"/>
-        </w:rPr>
-        <w:t>s</w:t>
-      </w:r>
-      <w:proofErr w:type="spellEnd"/>
-      <w:r>
-        <w:rPr>
-          <w:rFonts w:cs="Nirmala UI"/>
-          <w:sz w:val="24"/>
-          <w:szCs w:val="24"/>
-          <w:lang w:bidi="bn-BD"/>
-        </w:rPr>
-        <w:t xml:space="preserve"> </w:t>
-      </w:r>
-      <w:proofErr w:type="spellStart"/>
-      <w:r>
-        <w:rPr>
-          <w:rFonts w:cs="Nirmala UI"/>
-          <w:sz w:val="24"/>
-          <w:szCs w:val="24"/>
-          <w:lang w:bidi="bn-BD"/>
-        </w:rPr>
-        <w:t>copyleft</w:t>
-      </w:r>
-      <w:proofErr w:type="spellEnd"/>
-    </w:p>
-    <w:p>
-      <w:pPr>
-        <w:rPr>
-          <w:rFonts w:cs="Nirmala UI"/>
-          <w:sz w:val="24"/>
-          <w:szCs w:val="24"/>
           <w:lang w:bidi="bn-IN"/>
         </w:rPr>
       </w:pPr>
-      <w:proofErr w:type="spellStart"/>
       <w:r>
         <w:rPr>
           <w:rFonts w:cs="Nirmala UI"/>
@@ -678,9 +432,8 @@
           <w:szCs w:val="24"/>
           <w:lang w:bidi="bn-IN"/>
         </w:rPr>
-        <w:t>iSc</w:t>
-      </w:r>
-      <w:proofErr w:type="spellEnd"/>
+        <w:t>iSc is copyleft</w:t>
+      </w:r>
       <w:r>
         <w:rPr>
           <w:rFonts w:cs="Nirmala UI"/>
@@ -688,9 +441,8 @@
           <w:szCs w:val="24"/>
           <w:lang w:bidi="bn-IN"/>
         </w:rPr>
-        <w:t xml:space="preserve"> is </w:t>
-      </w:r>
-      <w:proofErr w:type="spellStart"/>
+        <w:t>! Yeah copylefted because it is copyrighted</w:t>
+      </w:r>
       <w:r>
         <w:rPr>
           <w:rFonts w:cs="Nirmala UI"/>
@@ -698,9 +450,8 @@
           <w:szCs w:val="24"/>
           <w:lang w:bidi="bn-IN"/>
         </w:rPr>
-        <w:t>copyleft</w:t>
-      </w:r>
-      <w:proofErr w:type="spellEnd"/>
+        <w:t xml:space="preserve"> under the</w:t>
+      </w:r>
       <w:r>
         <w:rPr>
           <w:rFonts w:cs="Nirmala UI"/>
@@ -708,9 +459,8 @@
           <w:szCs w:val="24"/>
           <w:lang w:bidi="bn-IN"/>
         </w:rPr>
-        <w:t xml:space="preserve">! Yeah </w:t>
-      </w:r>
-      <w:proofErr w:type="spellStart"/>
+        <w:t xml:space="preserve"> GNU General Pub</w:t>
+      </w:r>
       <w:r>
         <w:rPr>
           <w:rFonts w:cs="Nirmala UI"/>
@@ -718,9 +468,8 @@
           <w:szCs w:val="24"/>
           <w:lang w:bidi="bn-IN"/>
         </w:rPr>
-        <w:t>copylefted</w:t>
-      </w:r>
-      <w:proofErr w:type="spellEnd"/>
+        <w:t>lic License v3.0</w:t>
+      </w:r>
       <w:r>
         <w:rPr>
           <w:rFonts w:cs="Nirmala UI"/>
@@ -728,7 +477,7 @@
           <w:szCs w:val="24"/>
           <w:lang w:bidi="bn-IN"/>
         </w:rPr>
-        <w:t xml:space="preserve"> because it is copyrighted</w:t>
+        <w:t xml:space="preserve"> also </w:t>
       </w:r>
       <w:r>
         <w:rPr>
@@ -737,7 +486,7 @@
           <w:szCs w:val="24"/>
           <w:lang w:bidi="bn-IN"/>
         </w:rPr>
-        <w:t xml:space="preserve"> under the</w:t>
+        <w:t>called the GPL</w:t>
       </w:r>
       <w:r>
         <w:rPr>
@@ -746,7 +495,7 @@
           <w:szCs w:val="24"/>
           <w:lang w:bidi="bn-IN"/>
         </w:rPr>
-        <w:t xml:space="preserve"> GNU General Pub</w:t>
+        <w:t xml:space="preserve">. This copylefted license </w:t>
       </w:r>
       <w:r>
         <w:rPr>
@@ -755,7 +504,7 @@
           <w:szCs w:val="24"/>
           <w:lang w:bidi="bn-IN"/>
         </w:rPr>
-        <w:t>lic License v3.0</w:t>
+        <w:t>offers users the right to freely distribute,</w:t>
       </w:r>
       <w:r>
         <w:rPr>
@@ -764,7 +513,7 @@
           <w:szCs w:val="24"/>
           <w:lang w:bidi="bn-IN"/>
         </w:rPr>
-        <w:t xml:space="preserve"> also </w:t>
+        <w:t xml:space="preserve"> reproduce, adapt main copy with the accompanying requirement that any resulting copies or adaptions are also bounded by the same licensing agreement </w:t>
       </w:r>
       <w:r>
         <w:rPr>
@@ -773,7 +522,7 @@
           <w:szCs w:val="24"/>
           <w:lang w:bidi="bn-IN"/>
         </w:rPr>
-        <w:t>called the GPL</w:t>
+        <w:t>which is opposite of copyright and that’s why it is called copyleft</w:t>
       </w:r>
       <w:r>
         <w:rPr>
@@ -782,94 +531,7 @@
           <w:szCs w:val="24"/>
           <w:lang w:bidi="bn-IN"/>
         </w:rPr>
-        <w:t xml:space="preserve">. This </w:t>
-      </w:r>
-      <w:proofErr w:type="spellStart"/>
-      <w:r>
-        <w:rPr>
-          <w:rFonts w:cs="Nirmala UI"/>
-          <w:sz w:val="24"/>
-          <w:szCs w:val="24"/>
-          <w:lang w:bidi="bn-IN"/>
-        </w:rPr>
-        <w:t>copylefted</w:t>
-      </w:r>
-      <w:proofErr w:type="spellEnd"/>
-      <w:r>
-        <w:rPr>
-          <w:rFonts w:cs="Nirmala UI"/>
-          <w:sz w:val="24"/>
-          <w:szCs w:val="24"/>
-          <w:lang w:bidi="bn-IN"/>
-        </w:rPr>
-        <w:t xml:space="preserve"> license </w:t>
-      </w:r>
-      <w:r>
-        <w:rPr>
-          <w:rFonts w:cs="Nirmala UI"/>
-          <w:sz w:val="24"/>
-          <w:szCs w:val="24"/>
-          <w:lang w:bidi="bn-IN"/>
-        </w:rPr>
-        <w:t>offers users the right to freely distribute,</w:t>
-      </w:r>
-      <w:r>
-        <w:rPr>
-          <w:rFonts w:cs="Nirmala UI"/>
-          <w:sz w:val="24"/>
-          <w:szCs w:val="24"/>
-          <w:lang w:bidi="bn-IN"/>
-        </w:rPr>
-        <w:t xml:space="preserve"> reproduce, adapt main copy with the accompanying requirement that any resulting copies or adaptions are also bounded by the same licensing agreement </w:t>
-      </w:r>
-      <w:r>
-        <w:rPr>
-          <w:rFonts w:cs="Nirmala UI"/>
-          <w:sz w:val="24"/>
-          <w:szCs w:val="24"/>
-          <w:lang w:bidi="bn-IN"/>
-        </w:rPr>
-        <w:t xml:space="preserve">which is opposite of copyright and that’s why it is called </w:t>
-      </w:r>
-      <w:proofErr w:type="spellStart"/>
-      <w:r>
-        <w:rPr>
-          <w:rFonts w:cs="Nirmala UI"/>
-          <w:sz w:val="24"/>
-          <w:szCs w:val="24"/>
-          <w:lang w:bidi="bn-IN"/>
-        </w:rPr>
-        <w:t>copyleft</w:t>
-      </w:r>
-      <w:proofErr w:type="spellEnd"/>
-      <w:r>
-        <w:rPr>
-          <w:rFonts w:cs="Nirmala UI"/>
-          <w:sz w:val="24"/>
-          <w:szCs w:val="24"/>
-          <w:lang w:bidi="bn-IN"/>
-        </w:rPr>
-        <w:t xml:space="preserve">. This </w:t>
-      </w:r>
-      <w:proofErr w:type="spellStart"/>
-      <w:r>
-        <w:rPr>
-          <w:rFonts w:cs="Nirmala UI"/>
-          <w:sz w:val="24"/>
-          <w:szCs w:val="24"/>
-          <w:lang w:bidi="bn-IN"/>
-        </w:rPr>
-        <w:t>copyleft</w:t>
-      </w:r>
-      <w:proofErr w:type="spellEnd"/>
-      <w:r>
-        <w:rPr>
-          <w:rFonts w:cs="Nirmala UI"/>
-          <w:sz w:val="24"/>
-          <w:szCs w:val="24"/>
-          <w:lang w:bidi="bn-IN"/>
-        </w:rPr>
-        <w:t xml:space="preserve"> license was </w:t>
+        <w:t xml:space="preserve">. This copyleft license was </w:t>
       </w:r>
       <w:r>
         <w:rPr>
@@ -1122,35 +784,128 @@
     </w:p>
     <w:p>
       <w:pPr>
-        <w:rPr>
-          <w:rFonts w:cs="Nirmala UI"/>
-          <w:sz w:val="24"/>
-          <w:szCs w:val="24"/>
-          <w:lang w:bidi="bn-BD"/>
-        </w:rPr>
-      </w:pPr>
+        <w:pStyle w:val="ListParagraph"/>
+        <w:numPr>
+          <w:ilvl w:val="0"/>
+          <w:numId w:val="10"/>
+        </w:numPr>
+        <w:rPr>
+          <w:rFonts w:cs="Nirmala UI"/>
+          <w:sz w:val="24"/>
+          <w:szCs w:val="24"/>
+          <w:lang w:bidi="bn-BD"/>
+        </w:rPr>
+      </w:pPr>
+      <w:r>
+        <w:rPr>
+          <w:rFonts w:cs="Nirmala UI"/>
+          <w:sz w:val="24"/>
+          <w:szCs w:val="24"/>
+          <w:lang w:bidi="bn-BD"/>
+        </w:rPr>
+        <w:t>Processor: i686-based or x86-64 microprocessor(PPro, Pentium 2 or higher, Athlon/Duron)</w:t>
+      </w:r>
     </w:p>
     <w:p>
       <w:pPr>
-        <w:rPr>
-          <w:rFonts w:cs="Nirmala UI"/>
-          <w:sz w:val="24"/>
-          <w:szCs w:val="24"/>
-          <w:lang w:bidi="bn-BD"/>
-        </w:rPr>
-      </w:pPr>
-      <w:r>
-        <w:rPr>
-          <w:rFonts w:cs="Nirmala UI"/>
-          <w:sz w:val="24"/>
-          <w:szCs w:val="24"/>
-          <w:lang w:bidi="bn-BD"/>
-        </w:rPr>
-        <w:t xml:space="preserve">    </w:t>
+        <w:pStyle w:val="ListParagraph"/>
+        <w:numPr>
+          <w:ilvl w:val="0"/>
+          <w:numId w:val="10"/>
+        </w:numPr>
+        <w:rPr>
+          <w:rFonts w:cs="Nirmala UI"/>
+          <w:sz w:val="24"/>
+          <w:szCs w:val="24"/>
+          <w:lang w:bidi="bn-BD"/>
+        </w:rPr>
+      </w:pPr>
+      <w:r>
+        <w:rPr>
+          <w:rFonts w:cs="Nirmala UI"/>
+          <w:sz w:val="24"/>
+          <w:szCs w:val="24"/>
+          <w:lang w:bidi="bn-BD"/>
+        </w:rPr>
+        <w:t>RAM: 128MB Ram minimum, more is better for power users or graphical environment</w:t>
       </w:r>
     </w:p>
     <w:p>
       <w:pPr>
+        <w:pStyle w:val="ListParagraph"/>
+        <w:numPr>
+          <w:ilvl w:val="0"/>
+          <w:numId w:val="10"/>
+        </w:numPr>
+        <w:rPr>
+          <w:rFonts w:cs="Nirmala UI"/>
+          <w:sz w:val="24"/>
+          <w:szCs w:val="24"/>
+          <w:lang w:bidi="bn-BD"/>
+        </w:rPr>
+      </w:pPr>
+      <w:r>
+        <w:rPr>
+          <w:rFonts w:cs="Nirmala UI"/>
+          <w:sz w:val="24"/>
+          <w:szCs w:val="24"/>
+          <w:lang w:bidi="bn-BD"/>
+        </w:rPr>
+        <w:t xml:space="preserve">Your system must use local bus, For TeLiSc OS it is strongly recommended VESA </w:t>
+      </w:r>
+      <w:bookmarkStart w:id="0" w:name="_GoBack"/>
+      <w:bookmarkEnd w:id="0"/>
+      <w:r>
+        <w:rPr>
+          <w:rFonts w:ascii="Arial" w:hAnsi="Arial" w:cs="Arial"/>
+          <w:color w:val="222222"/>
+          <w:sz w:val="21"/>
+          <w:szCs w:val="21"/>
+          <w:shd w:val="clear" w:color="auto" w:fill="FFFFFF"/>
+        </w:rPr>
+        <w:t>(Video Electronics Standards Association)</w:t>
+      </w:r>
+      <w:r>
+        <w:rPr>
+          <w:rFonts w:cs="Nirmala UI"/>
+          <w:sz w:val="24"/>
+          <w:szCs w:val="24"/>
+          <w:lang w:bidi="bn-BD"/>
+        </w:rPr>
+        <w:t xml:space="preserve"> local bus architecture machine. These term pacify how the CPU communicates with hardware, and are a characteristic of you motherboard. </w:t>
+      </w:r>
+    </w:p>
+    <w:p>
+      <w:pPr>
+        <w:rPr>
+          <w:rFonts w:cs="Nirmala UI"/>
+          <w:sz w:val="24"/>
+          <w:szCs w:val="24"/>
+          <w:lang w:bidi="bn-BD"/>
+        </w:rPr>
+      </w:pPr>
+    </w:p>
+    <w:p>
+      <w:pPr>
+        <w:rPr>
+          <w:rFonts w:cs="Nirmala UI"/>
+          <w:sz w:val="24"/>
+          <w:szCs w:val="24"/>
+          <w:lang w:bidi="bn-BD"/>
+        </w:rPr>
+      </w:pPr>
+      <w:r>
+        <w:rPr>
+          <w:rFonts w:cs="Nirmala UI"/>
+          <w:sz w:val="24"/>
+          <w:szCs w:val="24"/>
+          <w:lang w:bidi="bn-BD"/>
+        </w:rPr>
+        <w:t xml:space="preserve">    </w:t>
+      </w:r>
+    </w:p>
+    <w:p>
+      <w:pPr>
         <w:rPr>
           <w:rFonts w:cs="Nirmala UI"/>
           <w:sz w:val="24"/>
@@ -1177,8 +932,6 @@
         <w:tab/>
         <w:t xml:space="preserve">   </w:t>
       </w:r>
-      <w:bookmarkStart w:id="0" w:name="_GoBack"/>
-      <w:bookmarkEnd w:id="0"/>
     </w:p>
     <w:sectPr>
       <w:pgSz w:w="12240" w:h="15840"/>
@@ -1977,6 +1730,119 @@
     </w:lvl>
   </w:abstractNum>
   <w:abstractNum w:abstractNumId="8">
+    <w:nsid w:val="5A2D389C"/>
+    <w:multiLevelType w:val="hybridMultilevel"/>
+    <w:tmpl w:val="0A6AE7FE"/>
+    <w:lvl w:ilvl="0" w:tplc="04090001">
+      <w:start w:val="1"/>
+      <w:numFmt w:val="bullet"/>
+      <w:lvlText w:val=""/>
+      <w:lvlJc w:val="left"/>
+      <w:pPr>
+        <w:ind w:left="720" w:hanging="360"/>
+      </w:pPr>
+      <w:rPr>
+        <w:rFonts w:ascii="Symbol" w:hAnsi="Symbol" w:hint="default"/>
+      </w:rPr>
+    </w:lvl>
+    <w:lvl w:ilvl="1" w:tplc="04090003" w:tentative="1">
+      <w:start w:val="1"/>
+      <w:numFmt w:val="bullet"/>
+      <w:lvlText w:val="o"/>
+      <w:lvlJc w:val="left"/>
+      <w:pPr>
+        <w:ind w:left="1440" w:hanging="360"/>
+      </w:pPr>
+      <w:rPr>
+        <w:rFonts w:ascii="Courier New" w:hAnsi="Courier New" w:cs="Courier New" w:hint="default"/>
+      </w:rPr>
+    </w:lvl>
+    <w:lvl w:ilvl="2" w:tplc="04090005" w:tentative="1">
+      <w:start w:val="1"/>
+      <w:numFmt w:val="bullet"/>
+      <w:lvlText w:val=""/>
+      <w:lvlJc w:val="left"/>
+      <w:pPr>
+        <w:ind w:left="2160" w:hanging="360"/>
+      </w:pPr>
+      <w:rPr>
+        <w:rFonts w:ascii="Wingdings" w:hAnsi="Wingdings" w:hint="default"/>
+      </w:rPr>
+    </w:lvl>
+    <w:lvl w:ilvl="3" w:tplc="04090001" w:tentative="1">
+      <w:start w:val="1"/>
+      <w:numFmt w:val="bullet"/>
+      <w:lvlText w:val=""/>
+      <w:lvlJc w:val="left"/>
+      <w:pPr>
+        <w:ind w:left="2880" w:hanging="360"/>
+      </w:pPr>
+      <w:rPr>
+        <w:rFonts w:ascii="Symbol" w:hAnsi="Symbol" w:hint="default"/>
+      </w:rPr>
+    </w:lvl>
+    <w:lvl w:ilvl="4" w:tplc="04090003" w:tentative="1">
+      <w:start w:val="1"/>
+      <w:numFmt w:val="bullet"/>
+      <w:lvlText w:val="o"/>
+      <w:lvlJc w:val="left"/>
+      <w:pPr>
+        <w:ind w:left="3600" w:hanging="360"/>
+      </w:pPr>
+      <w:rPr>
+        <w:rFonts w:ascii="Courier New" w:hAnsi="Courier New" w:cs="Courier New" w:hint="default"/>
+      </w:rPr>
+    </w:lvl>
+    <w:lvl w:ilvl="5" w:tplc="04090005" w:tentative="1">
+      <w:start w:val="1"/>
+      <w:numFmt w:val="bullet"/>
+      <w:lvlText w:val=""/>
+      <w:lvlJc w:val="left"/>
+      <w:pPr>
+        <w:ind w:left="4320" w:hanging="360"/>
+      </w:pPr>
+      <w:rPr>
+        <w:rFonts w:ascii="Wingdings" w:hAnsi="Wingdings" w:hint="default"/>
+      </w:rPr>
+    </w:lvl>
+    <w:lvl w:ilvl="6" w:tplc="04090001" w:tentative="1">
+      <w:start w:val="1"/>
+      <w:numFmt w:val="bullet"/>
+      <w:lvlText w:val=""/>
+      <w:lvlJc w:val="left"/>
+      <w:pPr>
+        <w:ind w:left="5040" w:hanging="360"/>
+      </w:pPr>
+      <w:rPr>
+        <w:rFonts w:ascii="Symbol" w:hAnsi="Symbol" w:hint="default"/>
+      </w:rPr>
+    </w:lvl>
+    <w:lvl w:ilvl="7" w:tplc="04090003" w:tentative="1">
+      <w:start w:val="1"/>
+      <w:numFmt w:val="bullet"/>
+      <w:lvlText w:val="o"/>
+      <w:lvlJc w:val="left"/>
+      <w:pPr>
+        <w:ind w:left="5760" w:hanging="360"/>
+      </w:pPr>
+      <w:rPr>
+        <w:rFonts w:ascii="Courier New" w:hAnsi="Courier New" w:cs="Courier New" w:hint="default"/>
+      </w:rPr>
+    </w:lvl>
+    <w:lvl w:ilvl="8" w:tplc="04090005" w:tentative="1">
+      <w:start w:val="1"/>
+      <w:numFmt w:val="bullet"/>
+      <w:lvlText w:val=""/>
+      <w:lvlJc w:val="left"/>
+      <w:pPr>
+        <w:ind w:left="6480" w:hanging="360"/>
+      </w:pPr>
+      <w:rPr>
+        <w:rFonts w:ascii="Wingdings" w:hAnsi="Wingdings" w:hint="default"/>
+      </w:rPr>
+    </w:lvl>
+  </w:abstractNum>
+  <w:abstractNum w:abstractNumId="9">
     <w:nsid w:val="64FF5DC9"/>
     <w:multiLevelType w:val="hybridMultilevel"/>
     <w:tmpl w:val="AD8EB45E"/>
@@ -2075,7 +1941,7 @@
     <w:abstractNumId w:val="0"/>
   </w:num>
   <w:num w:numId="4">
-    <w:abstractNumId w:val="8"/>
+    <w:abstractNumId w:val="9"/>
   </w:num>
   <w:num w:numId="5">
     <w:abstractNumId w:val="7"/>
@@ -2091,6 +1957,9 @@
   </w:num>
   <w:num w:numId="9">
     <w:abstractNumId w:val="6"/>
+  </w:num>
+  <w:num w:numId="10">
+    <w:abstractNumId w:val="8"/>
   </w:num>
 </w:numbering>
 </file>

</xml_diff>

<commit_message>
1.4: before get started added
</commit_message>
<xml_diff>
--- a/book.docx
+++ b/book.docx
@@ -29,12 +29,9 @@
           <w:szCs w:val="44"/>
           <w:lang w:bidi="bn-BD"/>
         </w:rPr>
-        <w:t>A beginner guide for “TeLiSc OS”</w:t>
-      </w:r>
-    </w:p>
-    <w:p>
-      <w:pPr>
-        <w:jc w:val="center"/>
+        <w:t xml:space="preserve"> </w:t>
+      </w:r>
+      <w:r>
         <w:rPr>
           <w:rFonts w:cs="Nirmala UI"/>
           <w:b/>
@@ -46,26 +43,24 @@
           <w:szCs w:val="44"/>
           <w:lang w:bidi="bn-BD"/>
         </w:rPr>
-      </w:pPr>
+        <w:t>A beginner guide for “TeLiSc OS”</w:t>
+      </w:r>
     </w:p>
     <w:p>
       <w:pPr>
-        <w:rPr>
-          <w:rFonts w:cs="Nirmala UI"/>
-          <w:sz w:val="24"/>
-          <w:szCs w:val="24"/>
-          <w:lang w:bidi="bn-BD"/>
-        </w:rPr>
-      </w:pPr>
-      <w:r>
-        <w:rPr>
-          <w:rFonts w:cs="Nirmala UI"/>
-          <w:sz w:val="24"/>
-          <w:szCs w:val="24"/>
-          <w:lang w:bidi="bn-BD"/>
-        </w:rPr>
-        <w:t xml:space="preserve">1.1 </w:t>
-      </w:r>
+        <w:jc w:val="center"/>
+        <w:rPr>
+          <w:rFonts w:cs="Nirmala UI"/>
+          <w:b/>
+          <w:bCs/>
+          <w:i/>
+          <w:iCs/>
+          <w:color w:val="7030A0"/>
+          <w:sz w:val="44"/>
+          <w:szCs w:val="44"/>
+          <w:lang w:bidi="bn-BD"/>
+        </w:rPr>
+      </w:pPr>
     </w:p>
     <w:p>
       <w:pPr>
@@ -83,7 +78,7 @@
           <w:szCs w:val="24"/>
           <w:lang w:bidi="bn-BD"/>
         </w:rPr>
-        <w:t>What is TeLiSc OS?</w:t>
+        <w:t xml:space="preserve">1.1 </w:t>
       </w:r>
     </w:p>
     <w:p>
@@ -102,61 +97,7 @@
           <w:szCs w:val="24"/>
           <w:lang w:bidi="bn-BD"/>
         </w:rPr>
-        <w:t xml:space="preserve">Telisc is a free Arch Linux based </w:t>
-      </w:r>
-      <w:r>
-        <w:rPr>
-          <w:rFonts w:cs="Nirmala UI"/>
-          <w:sz w:val="24"/>
-          <w:szCs w:val="24"/>
-          <w:lang w:bidi="bn-BD"/>
-        </w:rPr>
-        <w:t>distribution</w:t>
-      </w:r>
-      <w:r>
-        <w:rPr>
-          <w:rFonts w:cs="Nirmala UI"/>
-          <w:sz w:val="24"/>
-          <w:szCs w:val="24"/>
-          <w:lang w:bidi="bn-BD"/>
-        </w:rPr>
-        <w:t xml:space="preserve"> for scientific </w:t>
-      </w:r>
-      <w:r>
-        <w:rPr>
-          <w:rFonts w:cs="Nirmala UI"/>
-          <w:sz w:val="24"/>
-          <w:szCs w:val="24"/>
-          <w:lang w:bidi="bn-BD"/>
-        </w:rPr>
-        <w:t>purpose</w:t>
-      </w:r>
-      <w:r>
-        <w:rPr>
-          <w:rFonts w:cs="Nirmala UI"/>
-          <w:sz w:val="24"/>
-          <w:szCs w:val="24"/>
-          <w:lang w:bidi="bn-BD"/>
-        </w:rPr>
-        <w:t xml:space="preserve">. TeLiSc stands for Terminal based </w:t>
-      </w:r>
-      <w:r>
-        <w:rPr>
-          <w:rFonts w:cs="Nirmala UI"/>
-          <w:sz w:val="24"/>
-          <w:szCs w:val="24"/>
-          <w:lang w:bidi="bn-BD"/>
-        </w:rPr>
-        <w:t>Light-weight and Scientific</w:t>
-      </w:r>
-      <w:r>
-        <w:rPr>
-          <w:rFonts w:cs="Nirmala UI"/>
-          <w:sz w:val="24"/>
-          <w:szCs w:val="24"/>
-          <w:lang w:bidi="bn-BD"/>
-        </w:rPr>
-        <w:t>.</w:t>
+        <w:t>What is TeLiSc OS?</w:t>
       </w:r>
     </w:p>
     <w:p>
@@ -168,104 +109,79 @@
           <w:lang w:bidi="bn-BD"/>
         </w:rPr>
       </w:pPr>
-      <w:r>
-        <w:rPr>
-          <w:rFonts w:cs="Nirmala UI"/>
-          <w:sz w:val="24"/>
-          <w:szCs w:val="24"/>
-          <w:lang w:bidi="bn-BD"/>
-        </w:rPr>
-        <w:t>TeliSc is a versatile Operating system. It support</w:t>
-      </w:r>
-      <w:r>
-        <w:rPr>
-          <w:rFonts w:cs="Nirmala UI"/>
-          <w:sz w:val="24"/>
-          <w:szCs w:val="24"/>
-          <w:lang w:bidi="bn-BD"/>
-        </w:rPr>
-        <w:t>s</w:t>
-      </w:r>
-      <w:r>
-        <w:rPr>
-          <w:rFonts w:cs="Nirmala UI"/>
-          <w:sz w:val="24"/>
-          <w:szCs w:val="24"/>
-          <w:lang w:bidi="bn-BD"/>
-        </w:rPr>
-        <w:t xml:space="preserve"> a wide range of </w:t>
-      </w:r>
-      <w:r>
-        <w:rPr>
-          <w:rFonts w:cs="Nirmala UI"/>
-          <w:sz w:val="24"/>
-          <w:szCs w:val="24"/>
-          <w:lang w:bidi="bn-BD"/>
-        </w:rPr>
-        <w:t>packages</w:t>
-      </w:r>
-      <w:r>
-        <w:rPr>
-          <w:rFonts w:cs="Nirmala UI"/>
-          <w:sz w:val="24"/>
-          <w:szCs w:val="24"/>
-          <w:lang w:bidi="bn-BD"/>
-        </w:rPr>
-        <w:t xml:space="preserve"> such as</w:t>
-      </w:r>
-      <w:r>
-        <w:rPr>
-          <w:rFonts w:cs="Nirmala UI"/>
-          <w:sz w:val="24"/>
-          <w:szCs w:val="24"/>
-          <w:lang w:bidi="bn-BD"/>
-        </w:rPr>
-        <w:t xml:space="preserve"> GCC, Python 2/3,</w:t>
-      </w:r>
-      <w:r>
-        <w:rPr>
-          <w:rFonts w:cs="Nirmala UI"/>
-          <w:sz w:val="24"/>
-          <w:szCs w:val="24"/>
-          <w:lang w:bidi="bn-BD"/>
-        </w:rPr>
-        <w:t xml:space="preserve"> </w:t>
-      </w:r>
-      <w:r>
-        <w:rPr>
-          <w:rFonts w:cs="Nirmala UI"/>
-          <w:sz w:val="24"/>
-          <w:szCs w:val="24"/>
-          <w:lang w:bidi="bn-BD"/>
-        </w:rPr>
-        <w:t xml:space="preserve">yaourt, </w:t>
-      </w:r>
-      <w:r>
-        <w:rPr>
-          <w:rFonts w:cs="Nirmala UI"/>
-          <w:sz w:val="24"/>
-          <w:szCs w:val="24"/>
-          <w:lang w:bidi="bn-BD"/>
-        </w:rPr>
-        <w:t xml:space="preserve">shell, vim, </w:t>
-      </w:r>
-      <w:r>
-        <w:rPr>
-          <w:rFonts w:cs="Nirmala UI"/>
-          <w:sz w:val="24"/>
-          <w:szCs w:val="24"/>
-          <w:lang w:bidi="bn-BD"/>
-        </w:rPr>
-        <w:t xml:space="preserve">rofi. It is rolling-release operating system. Telisc is freely distributed by the terms of the GNU General Public License v3.0 </w:t>
-      </w:r>
-      <w:r>
-        <w:rPr>
-          <w:rFonts w:cs="Nirmala UI"/>
-          <w:sz w:val="24"/>
-          <w:szCs w:val="24"/>
-          <w:lang w:bidi="bn-BD"/>
-        </w:rPr>
-        <w:t xml:space="preserve">also known as GPL. What is GPL? We will discuss about GPL in section 1.2. </w:t>
+      <w:proofErr w:type="spellStart"/>
+      <w:r>
+        <w:rPr>
+          <w:rFonts w:cs="Nirmala UI"/>
+          <w:sz w:val="24"/>
+          <w:szCs w:val="24"/>
+          <w:lang w:bidi="bn-BD"/>
+        </w:rPr>
+        <w:t>Telisc</w:t>
+      </w:r>
+      <w:proofErr w:type="spellEnd"/>
+      <w:r>
+        <w:rPr>
+          <w:rFonts w:cs="Nirmala UI"/>
+          <w:sz w:val="24"/>
+          <w:szCs w:val="24"/>
+          <w:lang w:bidi="bn-BD"/>
+        </w:rPr>
+        <w:t xml:space="preserve"> is a free Arch Linux based </w:t>
+      </w:r>
+      <w:r>
+        <w:rPr>
+          <w:rFonts w:cs="Nirmala UI"/>
+          <w:sz w:val="24"/>
+          <w:szCs w:val="24"/>
+          <w:lang w:bidi="bn-BD"/>
+        </w:rPr>
+        <w:t>distribution</w:t>
+      </w:r>
+      <w:r>
+        <w:rPr>
+          <w:rFonts w:cs="Nirmala UI"/>
+          <w:sz w:val="24"/>
+          <w:szCs w:val="24"/>
+          <w:lang w:bidi="bn-BD"/>
+        </w:rPr>
+        <w:t xml:space="preserve"> for scientific </w:t>
+      </w:r>
+      <w:r>
+        <w:rPr>
+          <w:rFonts w:cs="Nirmala UI"/>
+          <w:sz w:val="24"/>
+          <w:szCs w:val="24"/>
+          <w:lang w:bidi="bn-BD"/>
+        </w:rPr>
+        <w:t>purpose</w:t>
+      </w:r>
+      <w:r>
+        <w:rPr>
+          <w:rFonts w:cs="Nirmala UI"/>
+          <w:sz w:val="24"/>
+          <w:szCs w:val="24"/>
+          <w:lang w:bidi="bn-BD"/>
+        </w:rPr>
+        <w:t xml:space="preserve">. TeLiSc stands for Terminal based </w:t>
+      </w:r>
+      <w:r>
+        <w:rPr>
+          <w:rFonts w:cs="Nirmala UI"/>
+          <w:sz w:val="24"/>
+          <w:szCs w:val="24"/>
+          <w:lang w:bidi="bn-BD"/>
+        </w:rPr>
+        <w:t>Light-weight and Scientific</w:t>
+      </w:r>
+      <w:r>
+        <w:rPr>
+          <w:rFonts w:cs="Nirmala UI"/>
+          <w:sz w:val="24"/>
+          <w:szCs w:val="24"/>
+          <w:lang w:bidi="bn-BD"/>
+        </w:rPr>
+        <w:t>.</w:t>
       </w:r>
     </w:p>
     <w:p>
@@ -277,77 +193,157 @@
           <w:lang w:bidi="bn-BD"/>
         </w:rPr>
       </w:pPr>
-      <w:r>
-        <w:rPr>
-          <w:rFonts w:cs="Nirmala UI"/>
-          <w:sz w:val="24"/>
-          <w:szCs w:val="24"/>
-          <w:lang w:bidi="bn-BD"/>
-        </w:rPr>
-        <w:t>New users of Telisc or Linux may be a bit intimidate by the apparent complexity of</w:t>
-      </w:r>
-      <w:r>
-        <w:rPr>
-          <w:rFonts w:cs="Nirmala UI"/>
-          <w:sz w:val="24"/>
-          <w:szCs w:val="24"/>
-          <w:lang w:bidi="bn-BD"/>
-        </w:rPr>
-        <w:t xml:space="preserve"> the default</w:t>
-      </w:r>
-      <w:r>
-        <w:rPr>
-          <w:rFonts w:cs="Nirmala UI"/>
-          <w:sz w:val="24"/>
-          <w:szCs w:val="24"/>
-          <w:lang w:bidi="bn-BD"/>
-        </w:rPr>
-        <w:t xml:space="preserve"> window manager i.e.</w:t>
-      </w:r>
-      <w:r>
-        <w:rPr>
-          <w:rFonts w:cs="Nirmala UI"/>
-          <w:sz w:val="24"/>
-          <w:szCs w:val="24"/>
-          <w:lang w:bidi="bn-BD"/>
-        </w:rPr>
-        <w:t xml:space="preserve"> i3</w:t>
-      </w:r>
-      <w:r>
-        <w:rPr>
-          <w:rFonts w:cs="Nirmala UI"/>
-          <w:sz w:val="24"/>
-          <w:szCs w:val="24"/>
-          <w:lang w:bidi="bn-BD"/>
-        </w:rPr>
-        <w:t xml:space="preserve"> window manager of TeLiSc OS</w:t>
-      </w:r>
-      <w:r>
-        <w:rPr>
-          <w:rFonts w:cs="Nirmala UI"/>
-          <w:sz w:val="24"/>
-          <w:szCs w:val="24"/>
-          <w:lang w:bidi="bn-BD"/>
-        </w:rPr>
-        <w:t>. But there is no need to worry this book will help telisc users for all levels of expert</w:t>
-      </w:r>
-      <w:r>
-        <w:rPr>
-          <w:rFonts w:cs="Nirmala UI"/>
-          <w:sz w:val="24"/>
-          <w:szCs w:val="24"/>
-          <w:lang w:bidi="bn-BD"/>
-        </w:rPr>
-        <w:t>ise ranging from novoice to expe</w:t>
-      </w:r>
-      <w:r>
-        <w:rPr>
-          <w:rFonts w:cs="Nirmala UI"/>
-          <w:sz w:val="24"/>
-          <w:szCs w:val="24"/>
-          <w:lang w:bidi="bn-BD"/>
-        </w:rPr>
-        <w:t>rt.</w:t>
+      <w:proofErr w:type="spellStart"/>
+      <w:r>
+        <w:rPr>
+          <w:rFonts w:cs="Nirmala UI"/>
+          <w:sz w:val="24"/>
+          <w:szCs w:val="24"/>
+          <w:lang w:bidi="bn-BD"/>
+        </w:rPr>
+        <w:t>TeliSc</w:t>
+      </w:r>
+      <w:proofErr w:type="spellEnd"/>
+      <w:r>
+        <w:rPr>
+          <w:rFonts w:cs="Nirmala UI"/>
+          <w:sz w:val="24"/>
+          <w:szCs w:val="24"/>
+          <w:lang w:bidi="bn-BD"/>
+        </w:rPr>
+        <w:t xml:space="preserve"> is a versatile Operating system. It support</w:t>
+      </w:r>
+      <w:r>
+        <w:rPr>
+          <w:rFonts w:cs="Nirmala UI"/>
+          <w:sz w:val="24"/>
+          <w:szCs w:val="24"/>
+          <w:lang w:bidi="bn-BD"/>
+        </w:rPr>
+        <w:t>s</w:t>
+      </w:r>
+      <w:r>
+        <w:rPr>
+          <w:rFonts w:cs="Nirmala UI"/>
+          <w:sz w:val="24"/>
+          <w:szCs w:val="24"/>
+          <w:lang w:bidi="bn-BD"/>
+        </w:rPr>
+        <w:t xml:space="preserve"> a wide range of </w:t>
+      </w:r>
+      <w:r>
+        <w:rPr>
+          <w:rFonts w:cs="Nirmala UI"/>
+          <w:sz w:val="24"/>
+          <w:szCs w:val="24"/>
+          <w:lang w:bidi="bn-BD"/>
+        </w:rPr>
+        <w:t>packages</w:t>
+      </w:r>
+      <w:r>
+        <w:rPr>
+          <w:rFonts w:cs="Nirmala UI"/>
+          <w:sz w:val="24"/>
+          <w:szCs w:val="24"/>
+          <w:lang w:bidi="bn-BD"/>
+        </w:rPr>
+        <w:t xml:space="preserve"> such as</w:t>
+      </w:r>
+      <w:r>
+        <w:rPr>
+          <w:rFonts w:cs="Nirmala UI"/>
+          <w:sz w:val="24"/>
+          <w:szCs w:val="24"/>
+          <w:lang w:bidi="bn-BD"/>
+        </w:rPr>
+        <w:t xml:space="preserve"> GCC, Python 2/3,</w:t>
+      </w:r>
+      <w:r>
+        <w:rPr>
+          <w:rFonts w:cs="Nirmala UI"/>
+          <w:sz w:val="24"/>
+          <w:szCs w:val="24"/>
+          <w:lang w:bidi="bn-BD"/>
+        </w:rPr>
+        <w:t xml:space="preserve"> </w:t>
+      </w:r>
+      <w:proofErr w:type="spellStart"/>
+      <w:r>
+        <w:rPr>
+          <w:rFonts w:cs="Nirmala UI"/>
+          <w:sz w:val="24"/>
+          <w:szCs w:val="24"/>
+          <w:lang w:bidi="bn-BD"/>
+        </w:rPr>
+        <w:t>yaourt</w:t>
+      </w:r>
+      <w:proofErr w:type="spellEnd"/>
+      <w:r>
+        <w:rPr>
+          <w:rFonts w:cs="Nirmala UI"/>
+          <w:sz w:val="24"/>
+          <w:szCs w:val="24"/>
+          <w:lang w:bidi="bn-BD"/>
+        </w:rPr>
+        <w:t xml:space="preserve">, </w:t>
+      </w:r>
+      <w:r>
+        <w:rPr>
+          <w:rFonts w:cs="Nirmala UI"/>
+          <w:sz w:val="24"/>
+          <w:szCs w:val="24"/>
+          <w:lang w:bidi="bn-BD"/>
+        </w:rPr>
+        <w:t xml:space="preserve">shell, vim, </w:t>
+      </w:r>
+      <w:proofErr w:type="spellStart"/>
+      <w:r>
+        <w:rPr>
+          <w:rFonts w:cs="Nirmala UI"/>
+          <w:sz w:val="24"/>
+          <w:szCs w:val="24"/>
+          <w:lang w:bidi="bn-BD"/>
+        </w:rPr>
+        <w:t>rofi</w:t>
+      </w:r>
+      <w:proofErr w:type="spellEnd"/>
+      <w:r>
+        <w:rPr>
+          <w:rFonts w:cs="Nirmala UI"/>
+          <w:sz w:val="24"/>
+          <w:szCs w:val="24"/>
+          <w:lang w:bidi="bn-BD"/>
+        </w:rPr>
+        <w:t xml:space="preserve">. It is rolling-release operating system. </w:t>
+      </w:r>
+      <w:proofErr w:type="spellStart"/>
+      <w:r>
+        <w:rPr>
+          <w:rFonts w:cs="Nirmala UI"/>
+          <w:sz w:val="24"/>
+          <w:szCs w:val="24"/>
+          <w:lang w:bidi="bn-BD"/>
+        </w:rPr>
+        <w:t>Telisc</w:t>
+      </w:r>
+      <w:proofErr w:type="spellEnd"/>
+      <w:r>
+        <w:rPr>
+          <w:rFonts w:cs="Nirmala UI"/>
+          <w:sz w:val="24"/>
+          <w:szCs w:val="24"/>
+          <w:lang w:bidi="bn-BD"/>
+        </w:rPr>
+        <w:t xml:space="preserve"> is freely distributed by the terms of the GNU General Public License v3.0 </w:t>
+      </w:r>
+      <w:r>
+        <w:rPr>
+          <w:rFonts w:cs="Nirmala UI"/>
+          <w:sz w:val="24"/>
+          <w:szCs w:val="24"/>
+          <w:lang w:bidi="bn-BD"/>
+        </w:rPr>
+        <w:t xml:space="preserve">also known as GPL. What is GPL? We will discuss about GPL in section 1.2. </w:t>
       </w:r>
     </w:p>
     <w:p>
@@ -359,6 +355,138 @@
           <w:lang w:bidi="bn-BD"/>
         </w:rPr>
       </w:pPr>
+      <w:r>
+        <w:rPr>
+          <w:rFonts w:cs="Nirmala UI"/>
+          <w:sz w:val="24"/>
+          <w:szCs w:val="24"/>
+          <w:lang w:bidi="bn-BD"/>
+        </w:rPr>
+        <w:t xml:space="preserve">New users of </w:t>
+      </w:r>
+      <w:proofErr w:type="spellStart"/>
+      <w:r>
+        <w:rPr>
+          <w:rFonts w:cs="Nirmala UI"/>
+          <w:sz w:val="24"/>
+          <w:szCs w:val="24"/>
+          <w:lang w:bidi="bn-BD"/>
+        </w:rPr>
+        <w:t>Telisc</w:t>
+      </w:r>
+      <w:proofErr w:type="spellEnd"/>
+      <w:r>
+        <w:rPr>
+          <w:rFonts w:cs="Nirmala UI"/>
+          <w:sz w:val="24"/>
+          <w:szCs w:val="24"/>
+          <w:lang w:bidi="bn-BD"/>
+        </w:rPr>
+        <w:t xml:space="preserve"> or Linux may be a bit intimidate by the apparent complexity of</w:t>
+      </w:r>
+      <w:r>
+        <w:rPr>
+          <w:rFonts w:cs="Nirmala UI"/>
+          <w:sz w:val="24"/>
+          <w:szCs w:val="24"/>
+          <w:lang w:bidi="bn-BD"/>
+        </w:rPr>
+        <w:t xml:space="preserve"> the default</w:t>
+      </w:r>
+      <w:r>
+        <w:rPr>
+          <w:rFonts w:cs="Nirmala UI"/>
+          <w:sz w:val="24"/>
+          <w:szCs w:val="24"/>
+          <w:lang w:bidi="bn-BD"/>
+        </w:rPr>
+        <w:t xml:space="preserve"> window manager i.e.</w:t>
+      </w:r>
+      <w:r>
+        <w:rPr>
+          <w:rFonts w:cs="Nirmala UI"/>
+          <w:sz w:val="24"/>
+          <w:szCs w:val="24"/>
+          <w:lang w:bidi="bn-BD"/>
+        </w:rPr>
+        <w:t xml:space="preserve"> i3</w:t>
+      </w:r>
+      <w:r>
+        <w:rPr>
+          <w:rFonts w:cs="Nirmala UI"/>
+          <w:sz w:val="24"/>
+          <w:szCs w:val="24"/>
+          <w:lang w:bidi="bn-BD"/>
+        </w:rPr>
+        <w:t xml:space="preserve"> window manager of TeLiSc OS</w:t>
+      </w:r>
+      <w:r>
+        <w:rPr>
+          <w:rFonts w:cs="Nirmala UI"/>
+          <w:sz w:val="24"/>
+          <w:szCs w:val="24"/>
+          <w:lang w:bidi="bn-BD"/>
+        </w:rPr>
+        <w:t xml:space="preserve">. But there is no need to worry this book will help </w:t>
+      </w:r>
+      <w:proofErr w:type="spellStart"/>
+      <w:r>
+        <w:rPr>
+          <w:rFonts w:cs="Nirmala UI"/>
+          <w:sz w:val="24"/>
+          <w:szCs w:val="24"/>
+          <w:lang w:bidi="bn-BD"/>
+        </w:rPr>
+        <w:t>telisc</w:t>
+      </w:r>
+      <w:proofErr w:type="spellEnd"/>
+      <w:r>
+        <w:rPr>
+          <w:rFonts w:cs="Nirmala UI"/>
+          <w:sz w:val="24"/>
+          <w:szCs w:val="24"/>
+          <w:lang w:bidi="bn-BD"/>
+        </w:rPr>
+        <w:t xml:space="preserve"> users for all levels of expert</w:t>
+      </w:r>
+      <w:r>
+        <w:rPr>
+          <w:rFonts w:cs="Nirmala UI"/>
+          <w:sz w:val="24"/>
+          <w:szCs w:val="24"/>
+          <w:lang w:bidi="bn-BD"/>
+        </w:rPr>
+        <w:t xml:space="preserve">ise ranging from </w:t>
+      </w:r>
+      <w:proofErr w:type="spellStart"/>
+      <w:r>
+        <w:rPr>
+          <w:rFonts w:cs="Nirmala UI"/>
+          <w:sz w:val="24"/>
+          <w:szCs w:val="24"/>
+          <w:lang w:bidi="bn-BD"/>
+        </w:rPr>
+        <w:t>novoice</w:t>
+      </w:r>
+      <w:proofErr w:type="spellEnd"/>
+      <w:r>
+        <w:rPr>
+          <w:rFonts w:cs="Nirmala UI"/>
+          <w:sz w:val="24"/>
+          <w:szCs w:val="24"/>
+          <w:lang w:bidi="bn-BD"/>
+        </w:rPr>
+        <w:t xml:space="preserve"> to expe</w:t>
+      </w:r>
+      <w:r>
+        <w:rPr>
+          <w:rFonts w:cs="Nirmala UI"/>
+          <w:sz w:val="24"/>
+          <w:szCs w:val="24"/>
+          <w:lang w:bidi="bn-BD"/>
+        </w:rPr>
+        <w:t>rt.</w:t>
+      </w:r>
     </w:p>
     <w:p>
       <w:pPr>
@@ -369,15 +497,6 @@
           <w:lang w:bidi="bn-BD"/>
         </w:rPr>
       </w:pPr>
-      <w:r>
-        <w:rPr>
-          <w:rFonts w:cs="Nirmala UI"/>
-          <w:sz w:val="24"/>
-          <w:szCs w:val="24"/>
-          <w:lang w:bidi="bn-BD"/>
-        </w:rPr>
-        <w:t>1.2</w:t>
-      </w:r>
     </w:p>
     <w:p>
       <w:pPr>
@@ -395,16 +514,7 @@
           <w:szCs w:val="24"/>
           <w:lang w:bidi="bn-BD"/>
         </w:rPr>
-        <w:t>About TeLiSc’</w:t>
-      </w:r>
-      <w:r>
-        <w:rPr>
-          <w:rFonts w:cs="Nirmala UI"/>
-          <w:sz w:val="24"/>
-          <w:szCs w:val="24"/>
-          <w:lang w:bidi="bn-BD"/>
-        </w:rPr>
-        <w:t>s copyleft</w:t>
+        <w:t>1.2</w:t>
       </w:r>
     </w:p>
     <w:p>
@@ -413,6 +523,65 @@
           <w:rFonts w:cs="Nirmala UI"/>
           <w:sz w:val="24"/>
           <w:szCs w:val="24"/>
+          <w:lang w:bidi="bn-BD"/>
+        </w:rPr>
+      </w:pPr>
+      <w:r>
+        <w:rPr>
+          <w:rFonts w:cs="Nirmala UI"/>
+          <w:sz w:val="24"/>
+          <w:szCs w:val="24"/>
+          <w:lang w:bidi="bn-BD"/>
+        </w:rPr>
+        <w:t xml:space="preserve">About </w:t>
+      </w:r>
+      <w:proofErr w:type="spellStart"/>
+      <w:r>
+        <w:rPr>
+          <w:rFonts w:cs="Nirmala UI"/>
+          <w:sz w:val="24"/>
+          <w:szCs w:val="24"/>
+          <w:lang w:bidi="bn-BD"/>
+        </w:rPr>
+        <w:t>TeLiSc’</w:t>
+      </w:r>
+      <w:r>
+        <w:rPr>
+          <w:rFonts w:cs="Nirmala UI"/>
+          <w:sz w:val="24"/>
+          <w:szCs w:val="24"/>
+          <w:lang w:bidi="bn-BD"/>
+        </w:rPr>
+        <w:t>s</w:t>
+      </w:r>
+      <w:proofErr w:type="spellEnd"/>
+      <w:r>
+        <w:rPr>
+          <w:rFonts w:cs="Nirmala UI"/>
+          <w:sz w:val="24"/>
+          <w:szCs w:val="24"/>
+          <w:lang w:bidi="bn-BD"/>
+        </w:rPr>
+        <w:t xml:space="preserve"> </w:t>
+      </w:r>
+      <w:proofErr w:type="spellStart"/>
+      <w:r>
+        <w:rPr>
+          <w:rFonts w:cs="Nirmala UI"/>
+          <w:sz w:val="24"/>
+          <w:szCs w:val="24"/>
+          <w:lang w:bidi="bn-BD"/>
+        </w:rPr>
+        <w:t>copyleft</w:t>
+      </w:r>
+      <w:proofErr w:type="spellEnd"/>
+    </w:p>
+    <w:p>
+      <w:pPr>
+        <w:rPr>
+          <w:rFonts w:cs="Nirmala UI"/>
+          <w:sz w:val="24"/>
+          <w:szCs w:val="24"/>
           <w:lang w:bidi="bn-IN"/>
         </w:rPr>
       </w:pPr>
@@ -423,7 +592,7 @@
           <w:szCs w:val="24"/>
           <w:lang w:bidi="bn-IN"/>
         </w:rPr>
-        <w:t>TeL</w:t>
+        <w:t xml:space="preserve">TeLiSc </w:t>
       </w:r>
       <w:r>
         <w:rPr>
@@ -432,7 +601,7 @@
           <w:szCs w:val="24"/>
           <w:lang w:bidi="bn-IN"/>
         </w:rPr>
-        <w:t>iSc is copyleft</w:t>
+        <w:t>is copyrighted</w:t>
       </w:r>
       <w:r>
         <w:rPr>
@@ -441,7 +610,7 @@
           <w:szCs w:val="24"/>
           <w:lang w:bidi="bn-IN"/>
         </w:rPr>
-        <w:t>! Yeah copylefted because it is copyrighted</w:t>
+        <w:t xml:space="preserve"> under the</w:t>
       </w:r>
       <w:r>
         <w:rPr>
@@ -450,7 +619,7 @@
           <w:szCs w:val="24"/>
           <w:lang w:bidi="bn-IN"/>
         </w:rPr>
-        <w:t xml:space="preserve"> under the</w:t>
+        <w:t xml:space="preserve"> GNU General Pub</w:t>
       </w:r>
       <w:r>
         <w:rPr>
@@ -459,7 +628,7 @@
           <w:szCs w:val="24"/>
           <w:lang w:bidi="bn-IN"/>
         </w:rPr>
-        <w:t xml:space="preserve"> GNU General Pub</w:t>
+        <w:t>lic License v3.0</w:t>
       </w:r>
       <w:r>
         <w:rPr>
@@ -468,7 +637,7 @@
           <w:szCs w:val="24"/>
           <w:lang w:bidi="bn-IN"/>
         </w:rPr>
-        <w:t>lic License v3.0</w:t>
+        <w:t xml:space="preserve"> also </w:t>
       </w:r>
       <w:r>
         <w:rPr>
@@ -477,7 +646,7 @@
           <w:szCs w:val="24"/>
           <w:lang w:bidi="bn-IN"/>
         </w:rPr>
-        <w:t xml:space="preserve"> also </w:t>
+        <w:t>called the GPL</w:t>
       </w:r>
       <w:r>
         <w:rPr>
@@ -486,8 +655,9 @@
           <w:szCs w:val="24"/>
           <w:lang w:bidi="bn-IN"/>
         </w:rPr>
-        <w:t>called the GPL</w:t>
-      </w:r>
+        <w:t xml:space="preserve"> or </w:t>
+      </w:r>
+      <w:proofErr w:type="spellStart"/>
       <w:r>
         <w:rPr>
           <w:rFonts w:cs="Nirmala UI"/>
@@ -495,8 +665,9 @@
           <w:szCs w:val="24"/>
           <w:lang w:bidi="bn-IN"/>
         </w:rPr>
-        <w:t xml:space="preserve">. This copylefted license </w:t>
-      </w:r>
+        <w:t>copyleft</w:t>
+      </w:r>
+      <w:proofErr w:type="spellEnd"/>
       <w:r>
         <w:rPr>
           <w:rFonts w:cs="Nirmala UI"/>
@@ -504,6 +675,24 @@
           <w:szCs w:val="24"/>
           <w:lang w:bidi="bn-IN"/>
         </w:rPr>
+        <w:t>. This copyrighted</w:t>
+      </w:r>
+      <w:r>
+        <w:rPr>
+          <w:rFonts w:cs="Nirmala UI"/>
+          <w:sz w:val="24"/>
+          <w:szCs w:val="24"/>
+          <w:lang w:bidi="bn-IN"/>
+        </w:rPr>
+        <w:t xml:space="preserve"> license </w:t>
+      </w:r>
+      <w:r>
+        <w:rPr>
+          <w:rFonts w:cs="Nirmala UI"/>
+          <w:sz w:val="24"/>
+          <w:szCs w:val="24"/>
+          <w:lang w:bidi="bn-IN"/>
+        </w:rPr>
         <w:t>offers users the right to freely distribute,</w:t>
       </w:r>
       <w:r>
@@ -522,8 +711,9 @@
           <w:szCs w:val="24"/>
           <w:lang w:bidi="bn-IN"/>
         </w:rPr>
-        <w:t>which is opposite of copyright and that’s why it is called copyleft</w:t>
-      </w:r>
+        <w:t xml:space="preserve">which is opposite of copyright and that’s why it is called </w:t>
+      </w:r>
+      <w:proofErr w:type="spellStart"/>
       <w:r>
         <w:rPr>
           <w:rFonts w:cs="Nirmala UI"/>
@@ -531,7 +721,37 @@
           <w:szCs w:val="24"/>
           <w:lang w:bidi="bn-IN"/>
         </w:rPr>
-        <w:t xml:space="preserve">. This copyleft license was </w:t>
+        <w:t>copyleft</w:t>
+      </w:r>
+      <w:proofErr w:type="spellEnd"/>
+      <w:r>
+        <w:rPr>
+          <w:rFonts w:cs="Nirmala UI"/>
+          <w:sz w:val="24"/>
+          <w:szCs w:val="24"/>
+          <w:lang w:bidi="bn-IN"/>
+        </w:rPr>
+        <w:t xml:space="preserve">. This </w:t>
+      </w:r>
+      <w:proofErr w:type="spellStart"/>
+      <w:r>
+        <w:rPr>
+          <w:rFonts w:cs="Nirmala UI"/>
+          <w:sz w:val="24"/>
+          <w:szCs w:val="24"/>
+          <w:lang w:bidi="bn-IN"/>
+        </w:rPr>
+        <w:t>copyleft</w:t>
+      </w:r>
+      <w:proofErr w:type="spellEnd"/>
+      <w:r>
+        <w:rPr>
+          <w:rFonts w:cs="Nirmala UI"/>
+          <w:sz w:val="24"/>
+          <w:szCs w:val="24"/>
+          <w:lang w:bidi="bn-IN"/>
+        </w:rPr>
+        <w:t xml:space="preserve"> license was </w:t>
       </w:r>
       <w:r>
         <w:rPr>
@@ -803,7 +1023,27 @@
           <w:szCs w:val="24"/>
           <w:lang w:bidi="bn-BD"/>
         </w:rPr>
-        <w:t>Processor: i686-based or x86-64 microprocessor(PPro, Pentium 2 or higher, Athlon/Duron)</w:t>
+        <w:t>Processor: i686-based or x86-64 microprocessor(</w:t>
+      </w:r>
+      <w:proofErr w:type="spellStart"/>
+      <w:r>
+        <w:rPr>
+          <w:rFonts w:cs="Nirmala UI"/>
+          <w:sz w:val="24"/>
+          <w:szCs w:val="24"/>
+          <w:lang w:bidi="bn-BD"/>
+        </w:rPr>
+        <w:t>PPro</w:t>
+      </w:r>
+      <w:proofErr w:type="spellEnd"/>
+      <w:r>
+        <w:rPr>
+          <w:rFonts w:cs="Nirmala UI"/>
+          <w:sz w:val="24"/>
+          <w:szCs w:val="24"/>
+          <w:lang w:bidi="bn-BD"/>
+        </w:rPr>
+        <w:t>, Pentium 2 or higher, Athlon/Duron)</w:t>
       </w:r>
     </w:p>
     <w:p>
@@ -853,8 +1093,6 @@
         </w:rPr>
         <w:t xml:space="preserve">Your system must use local bus, For TeLiSc OS it is strongly recommended VESA </w:t>
       </w:r>
-      <w:bookmarkStart w:id="0" w:name="_GoBack"/>
-      <w:bookmarkEnd w:id="0"/>
       <w:r>
         <w:rPr>
           <w:rFonts w:ascii="Arial" w:hAnsi="Arial" w:cs="Arial"/>
@@ -903,6 +1141,144 @@
         </w:rPr>
         <w:t xml:space="preserve">    </w:t>
       </w:r>
+      <w:r>
+        <w:rPr>
+          <w:rFonts w:cs="Nirmala UI"/>
+          <w:sz w:val="24"/>
+          <w:szCs w:val="24"/>
+          <w:lang w:bidi="bn-BD"/>
+        </w:rPr>
+        <w:t xml:space="preserve">1.4 </w:t>
+      </w:r>
+    </w:p>
+    <w:p>
+      <w:pPr>
+        <w:rPr>
+          <w:rFonts w:cs="Nirmala UI"/>
+          <w:sz w:val="24"/>
+          <w:szCs w:val="24"/>
+          <w:lang w:bidi="bn-BD"/>
+        </w:rPr>
+      </w:pPr>
+      <w:r>
+        <w:rPr>
+          <w:rFonts w:cs="Nirmala UI"/>
+          <w:sz w:val="24"/>
+          <w:szCs w:val="24"/>
+          <w:lang w:bidi="bn-BD"/>
+        </w:rPr>
+        <w:t>Before you get started</w:t>
+      </w:r>
+    </w:p>
+    <w:p>
+      <w:pPr>
+        <w:jc w:val="both"/>
+        <w:rPr>
+          <w:rFonts w:cs="Nirmala UI"/>
+          <w:sz w:val="24"/>
+          <w:szCs w:val="24"/>
+          <w:lang w:bidi="bn-BD"/>
+        </w:rPr>
+      </w:pPr>
+      <w:r>
+        <w:rPr>
+          <w:rFonts w:cs="Nirmala UI"/>
+          <w:sz w:val="24"/>
+          <w:szCs w:val="24"/>
+          <w:lang w:bidi="bn-BD"/>
+        </w:rPr>
+        <w:t xml:space="preserve">Now you have proper knowledge about TeLiSc OS and its good side. You also know the hardware requirements for installing it. If you are mentally prepare now for installing this arch based </w:t>
+      </w:r>
+      <w:proofErr w:type="spellStart"/>
+      <w:r>
+        <w:rPr>
+          <w:rFonts w:cs="Nirmala UI"/>
+          <w:sz w:val="24"/>
+          <w:szCs w:val="24"/>
+          <w:lang w:bidi="bn-BD"/>
+        </w:rPr>
+        <w:t>distro</w:t>
+      </w:r>
+      <w:proofErr w:type="spellEnd"/>
+      <w:r>
+        <w:rPr>
+          <w:rFonts w:cs="Nirmala UI"/>
+          <w:sz w:val="24"/>
+          <w:szCs w:val="24"/>
+          <w:lang w:bidi="bn-BD"/>
+        </w:rPr>
+        <w:t xml:space="preserve"> in your machine then you have to be organized before installing</w:t>
+      </w:r>
+      <w:r>
+        <w:rPr>
+          <w:rFonts w:cs="Nirmala UI"/>
+          <w:sz w:val="24"/>
+          <w:szCs w:val="24"/>
+          <w:lang w:bidi="bn-BD"/>
+        </w:rPr>
+        <w:t>. For this-</w:t>
+      </w:r>
+    </w:p>
+    <w:p>
+      <w:pPr>
+        <w:pStyle w:val="ListParagraph"/>
+        <w:numPr>
+          <w:ilvl w:val="0"/>
+          <w:numId w:val="11"/>
+        </w:numPr>
+        <w:jc w:val="both"/>
+        <w:rPr>
+          <w:rFonts w:cs="Nirmala UI"/>
+          <w:sz w:val="24"/>
+          <w:szCs w:val="24"/>
+          <w:lang w:bidi="bn-BD"/>
+        </w:rPr>
+      </w:pPr>
+      <w:r>
+        <w:rPr>
+          <w:rFonts w:cs="Nirmala UI"/>
+          <w:sz w:val="24"/>
+          <w:szCs w:val="24"/>
+          <w:lang w:bidi="bn-BD"/>
+        </w:rPr>
+        <w:t xml:space="preserve">Frist Download TeLiSc OS from its website </w:t>
+      </w:r>
+      <w:hyperlink r:id="rId6" w:history="1">
+        <w:r>
+          <w:rPr>
+            <w:rStyle w:val="Hyperlink"/>
+            <w:rFonts w:cs="Nirmala UI"/>
+            <w:sz w:val="24"/>
+            <w:szCs w:val="24"/>
+            <w:lang w:bidi="bn-BD"/>
+          </w:rPr>
+          <w:t>www.teliscos.org</w:t>
+        </w:r>
+      </w:hyperlink>
+      <w:r>
+        <w:rPr>
+          <w:rFonts w:cs="Nirmala UI"/>
+          <w:sz w:val="24"/>
+          <w:szCs w:val="24"/>
+          <w:lang w:bidi="bn-BD"/>
+        </w:rPr>
+        <w:t xml:space="preserve"> </w:t>
+      </w:r>
+    </w:p>
+    <w:p>
+      <w:pPr>
+        <w:pStyle w:val="ListParagraph"/>
+        <w:ind w:left="780"/>
+        <w:jc w:val="both"/>
+        <w:rPr>
+          <w:rFonts w:cs="Nirmala UI"/>
+          <w:sz w:val="24"/>
+          <w:szCs w:val="24"/>
+          <w:lang w:bidi="bn-BD"/>
+        </w:rPr>
+      </w:pPr>
+      <w:bookmarkStart w:id="0" w:name="_GoBack"/>
+      <w:bookmarkEnd w:id="0"/>
     </w:p>
     <w:p>
       <w:pPr>
@@ -1528,6 +1904,119 @@
     </w:lvl>
   </w:abstractNum>
   <w:abstractNum w:abstractNumId="6">
+    <w:nsid w:val="49797342"/>
+    <w:multiLevelType w:val="hybridMultilevel"/>
+    <w:tmpl w:val="EDACA10A"/>
+    <w:lvl w:ilvl="0" w:tplc="04090001">
+      <w:start w:val="1"/>
+      <w:numFmt w:val="bullet"/>
+      <w:lvlText w:val=""/>
+      <w:lvlJc w:val="left"/>
+      <w:pPr>
+        <w:ind w:left="780" w:hanging="360"/>
+      </w:pPr>
+      <w:rPr>
+        <w:rFonts w:ascii="Symbol" w:hAnsi="Symbol" w:hint="default"/>
+      </w:rPr>
+    </w:lvl>
+    <w:lvl w:ilvl="1" w:tplc="04090003" w:tentative="1">
+      <w:start w:val="1"/>
+      <w:numFmt w:val="bullet"/>
+      <w:lvlText w:val="o"/>
+      <w:lvlJc w:val="left"/>
+      <w:pPr>
+        <w:ind w:left="1500" w:hanging="360"/>
+      </w:pPr>
+      <w:rPr>
+        <w:rFonts w:ascii="Courier New" w:hAnsi="Courier New" w:cs="Courier New" w:hint="default"/>
+      </w:rPr>
+    </w:lvl>
+    <w:lvl w:ilvl="2" w:tplc="04090005" w:tentative="1">
+      <w:start w:val="1"/>
+      <w:numFmt w:val="bullet"/>
+      <w:lvlText w:val=""/>
+      <w:lvlJc w:val="left"/>
+      <w:pPr>
+        <w:ind w:left="2220" w:hanging="360"/>
+      </w:pPr>
+      <w:rPr>
+        <w:rFonts w:ascii="Wingdings" w:hAnsi="Wingdings" w:hint="default"/>
+      </w:rPr>
+    </w:lvl>
+    <w:lvl w:ilvl="3" w:tplc="04090001" w:tentative="1">
+      <w:start w:val="1"/>
+      <w:numFmt w:val="bullet"/>
+      <w:lvlText w:val=""/>
+      <w:lvlJc w:val="left"/>
+      <w:pPr>
+        <w:ind w:left="2940" w:hanging="360"/>
+      </w:pPr>
+      <w:rPr>
+        <w:rFonts w:ascii="Symbol" w:hAnsi="Symbol" w:hint="default"/>
+      </w:rPr>
+    </w:lvl>
+    <w:lvl w:ilvl="4" w:tplc="04090003" w:tentative="1">
+      <w:start w:val="1"/>
+      <w:numFmt w:val="bullet"/>
+      <w:lvlText w:val="o"/>
+      <w:lvlJc w:val="left"/>
+      <w:pPr>
+        <w:ind w:left="3660" w:hanging="360"/>
+      </w:pPr>
+      <w:rPr>
+        <w:rFonts w:ascii="Courier New" w:hAnsi="Courier New" w:cs="Courier New" w:hint="default"/>
+      </w:rPr>
+    </w:lvl>
+    <w:lvl w:ilvl="5" w:tplc="04090005" w:tentative="1">
+      <w:start w:val="1"/>
+      <w:numFmt w:val="bullet"/>
+      <w:lvlText w:val=""/>
+      <w:lvlJc w:val="left"/>
+      <w:pPr>
+        <w:ind w:left="4380" w:hanging="360"/>
+      </w:pPr>
+      <w:rPr>
+        <w:rFonts w:ascii="Wingdings" w:hAnsi="Wingdings" w:hint="default"/>
+      </w:rPr>
+    </w:lvl>
+    <w:lvl w:ilvl="6" w:tplc="04090001" w:tentative="1">
+      <w:start w:val="1"/>
+      <w:numFmt w:val="bullet"/>
+      <w:lvlText w:val=""/>
+      <w:lvlJc w:val="left"/>
+      <w:pPr>
+        <w:ind w:left="5100" w:hanging="360"/>
+      </w:pPr>
+      <w:rPr>
+        <w:rFonts w:ascii="Symbol" w:hAnsi="Symbol" w:hint="default"/>
+      </w:rPr>
+    </w:lvl>
+    <w:lvl w:ilvl="7" w:tplc="04090003" w:tentative="1">
+      <w:start w:val="1"/>
+      <w:numFmt w:val="bullet"/>
+      <w:lvlText w:val="o"/>
+      <w:lvlJc w:val="left"/>
+      <w:pPr>
+        <w:ind w:left="5820" w:hanging="360"/>
+      </w:pPr>
+      <w:rPr>
+        <w:rFonts w:ascii="Courier New" w:hAnsi="Courier New" w:cs="Courier New" w:hint="default"/>
+      </w:rPr>
+    </w:lvl>
+    <w:lvl w:ilvl="8" w:tplc="04090005" w:tentative="1">
+      <w:start w:val="1"/>
+      <w:numFmt w:val="bullet"/>
+      <w:lvlText w:val=""/>
+      <w:lvlJc w:val="left"/>
+      <w:pPr>
+        <w:ind w:left="6540" w:hanging="360"/>
+      </w:pPr>
+      <w:rPr>
+        <w:rFonts w:ascii="Wingdings" w:hAnsi="Wingdings" w:hint="default"/>
+      </w:rPr>
+    </w:lvl>
+  </w:abstractNum>
+  <w:abstractNum w:abstractNumId="7">
     <w:nsid w:val="4AA67846"/>
     <w:multiLevelType w:val="hybridMultilevel"/>
     <w:tmpl w:val="C644DB10"/>
@@ -1640,7 +2129,7 @@
       </w:rPr>
     </w:lvl>
   </w:abstractNum>
-  <w:abstractNum w:abstractNumId="7">
+  <w:abstractNum w:abstractNumId="8">
     <w:nsid w:val="52584C04"/>
     <w:multiLevelType w:val="hybridMultilevel"/>
     <w:tmpl w:val="BFF6E870"/>
@@ -1729,7 +2218,7 @@
       </w:pPr>
     </w:lvl>
   </w:abstractNum>
-  <w:abstractNum w:abstractNumId="8">
+  <w:abstractNum w:abstractNumId="9">
     <w:nsid w:val="5A2D389C"/>
     <w:multiLevelType w:val="hybridMultilevel"/>
     <w:tmpl w:val="0A6AE7FE"/>
@@ -1842,7 +2331,7 @@
       </w:rPr>
     </w:lvl>
   </w:abstractNum>
-  <w:abstractNum w:abstractNumId="9">
+  <w:abstractNum w:abstractNumId="10">
     <w:nsid w:val="64FF5DC9"/>
     <w:multiLevelType w:val="hybridMultilevel"/>
     <w:tmpl w:val="AD8EB45E"/>
@@ -1941,10 +2430,10 @@
     <w:abstractNumId w:val="0"/>
   </w:num>
   <w:num w:numId="4">
-    <w:abstractNumId w:val="9"/>
+    <w:abstractNumId w:val="10"/>
   </w:num>
   <w:num w:numId="5">
-    <w:abstractNumId w:val="7"/>
+    <w:abstractNumId w:val="8"/>
   </w:num>
   <w:num w:numId="6">
     <w:abstractNumId w:val="5"/>
@@ -1956,10 +2445,13 @@
     <w:abstractNumId w:val="4"/>
   </w:num>
   <w:num w:numId="9">
-    <w:abstractNumId w:val="6"/>
+    <w:abstractNumId w:val="7"/>
   </w:num>
   <w:num w:numId="10">
-    <w:abstractNumId w:val="8"/>
+    <w:abstractNumId w:val="9"/>
+  </w:num>
+  <w:num w:numId="11">
+    <w:abstractNumId w:val="6"/>
   </w:num>
 </w:numbering>
 </file>

</xml_diff>